<commit_message>
Documenation: Add completed Capstone Proposal PDF
</commit_message>
<xml_diff>
--- a/Capstone Proposal.docx
+++ b/Capstone Proposal.docx
@@ -53,38 +53,66 @@
       </w:r>
     </w:p>
     <w:p>
-      <w:pPr>
-        <w:spacing w:after="240" w:line="240" w:lineRule="auto"/>
-        <w:rPr>
-          <w:rFonts w:ascii="Segoe UI" w:eastAsia="Times New Roman" w:hAnsi="Segoe UI" w:cs="Segoe UI"/>
-          <w:color w:val="24292E"/>
-          <w:sz w:val="24"/>
-          <w:szCs w:val="24"/>
-        </w:rPr>
-      </w:pPr>
-      <w:r>
-        <w:rPr>
-          <w:rFonts w:ascii="Segoe UI" w:eastAsia="Times New Roman" w:hAnsi="Segoe UI" w:cs="Segoe UI"/>
-          <w:i/>
-          <w:iCs/>
-          <w:color w:val="24292E"/>
-          <w:sz w:val="24"/>
-          <w:szCs w:val="24"/>
-        </w:rPr>
-        <w:t>(approx. 1-2 paragraphs)</w:t>
-      </w:r>
-    </w:p>
-    <w:p>
-      <w:r>
-        <w:t xml:space="preserve">In this section, provide brief details on the background information of the domain from which the project is proposed. Historical information relevant to the project should be included. It should be clear how or why a problem in the domain can or should be solved. Related academic research should be appropriately cited in this section, including why that research is relevant. Additionally, a discussion of your personal motivation for investigating a </w:t>
-      </w:r>
-      <w:proofErr w:type="gramStart"/>
-      <w:r>
-        <w:t>particular problem</w:t>
-      </w:r>
-      <w:proofErr w:type="gramEnd"/>
-      <w:r>
-        <w:t xml:space="preserve"> in the domain is encouraged but not required.</w:t>
+      <w:r>
+        <w:t xml:space="preserve">This project’s </w:t>
+      </w:r>
+      <w:hyperlink r:id="rId5" w:history="1">
+        <w:r>
+          <w:rPr>
+            <w:rStyle w:val="Hyperlink"/>
+          </w:rPr>
+          <w:t>core outline</w:t>
+        </w:r>
+      </w:hyperlink>
+      <w:r>
+        <w:rPr>
+          <w:vertAlign w:val="superscript"/>
+        </w:rPr>
+        <w:t>1</w:t>
+      </w:r>
+      <w:r>
+        <w:t xml:space="preserve"> was created by Udacity and the idea for this project is mainly derived from </w:t>
+      </w:r>
+      <w:hyperlink r:id="rId6" w:history="1">
+        <w:r>
+          <w:rPr>
+            <w:rStyle w:val="Hyperlink"/>
+          </w:rPr>
+          <w:t>Micromouse</w:t>
+        </w:r>
+      </w:hyperlink>
+      <w:r>
+        <w:rPr>
+          <w:vertAlign w:val="superscript"/>
+        </w:rPr>
+        <w:t>2</w:t>
+      </w:r>
+      <w:r>
+        <w:t xml:space="preserve"> competitions. In the</w:t>
+      </w:r>
+      <w:r>
+        <w:t xml:space="preserve"> </w:t>
+      </w:r>
+      <w:r>
+        <w:t>competitions,</w:t>
+      </w:r>
+      <w:r>
+        <w:t xml:space="preserve"> a robot mouse agent is given the</w:t>
+      </w:r>
+      <w:r>
+        <w:t xml:space="preserve"> task of planning and plotting the best</w:t>
+      </w:r>
+      <w:r>
+        <w:t xml:space="preserve"> path from a corner of the environment (a maze) to its center. </w:t>
+      </w:r>
+      <w:r>
+        <w:t>The purpose of the competition was</w:t>
+      </w:r>
+      <w:r>
+        <w:t xml:space="preserve"> for the agent to discover the environment during the first run and to use the best planned path to reach the center of the environment in subsequent runs. The goal of this project is to emulate these constraints of the completion and achieve the goal of the agent obtaining the fastest times possible in a series of test environments. </w:t>
+      </w:r>
+      <w:r>
+        <w:t>The competition places the same restrictions on the agent as this project’s restrictions, which will be covered in the following sections.</w:t>
       </w:r>
     </w:p>
     <w:p/>
@@ -294,7 +322,7 @@
                     <pic:cNvPicPr/>
                   </pic:nvPicPr>
                   <pic:blipFill>
-                    <a:blip r:embed="rId4"/>
+                    <a:blip r:embed="rId7"/>
                     <a:stretch>
                       <a:fillRect/>
                     </a:stretch>
@@ -348,211 +376,753 @@
       </w:r>
     </w:p>
     <w:p>
-      <w:pPr>
-        <w:spacing w:after="240" w:line="240" w:lineRule="auto"/>
-        <w:rPr>
-          <w:rFonts w:ascii="Segoe UI" w:eastAsia="Times New Roman" w:hAnsi="Segoe UI" w:cs="Segoe UI"/>
-          <w:color w:val="24292E"/>
-          <w:sz w:val="24"/>
-          <w:szCs w:val="24"/>
-        </w:rPr>
-      </w:pPr>
-      <w:r>
-        <w:rPr>
-          <w:rFonts w:ascii="Segoe UI" w:eastAsia="Times New Roman" w:hAnsi="Segoe UI" w:cs="Segoe UI"/>
-          <w:i/>
-          <w:iCs/>
-          <w:color w:val="24292E"/>
-          <w:sz w:val="24"/>
-          <w:szCs w:val="24"/>
-        </w:rPr>
-        <w:t>(approx. 1 paragraph)</w:t>
-      </w:r>
-    </w:p>
-    <w:p>
-      <w:r>
-        <w:t>In this section, clearly describe a solution to the problem. The solution should be applicable to the project domain and appropriate for the dataset(s) or input(s) given. Additionally, describe the solution thoroughly such that it is clear that the solution is quantifiable (the solution can be expressed in mathematical or logical terms</w:t>
-      </w:r>
-      <w:proofErr w:type="gramStart"/>
-      <w:r>
-        <w:t>) ,</w:t>
-      </w:r>
-      <w:proofErr w:type="gramEnd"/>
-      <w:r>
-        <w:t xml:space="preserve"> measurable (the solution can be measured by some metric and clearly observed), and replicable (the solution can be reproduced and occurs more than once).</w:t>
-      </w:r>
-    </w:p>
-    <w:p/>
-    <w:p>
-      <w:pPr>
-        <w:pStyle w:val="Heading2"/>
-      </w:pPr>
-      <w:r>
-        <w:t>Benchmark Model</w:t>
-      </w:r>
-    </w:p>
-    <w:p>
-      <w:pPr>
-        <w:spacing w:after="240" w:line="240" w:lineRule="auto"/>
-        <w:rPr>
-          <w:rFonts w:ascii="Segoe UI" w:eastAsia="Times New Roman" w:hAnsi="Segoe UI" w:cs="Segoe UI"/>
-          <w:color w:val="24292E"/>
-          <w:sz w:val="24"/>
-          <w:szCs w:val="24"/>
-        </w:rPr>
-      </w:pPr>
-      <w:r>
-        <w:rPr>
-          <w:rFonts w:ascii="Segoe UI" w:eastAsia="Times New Roman" w:hAnsi="Segoe UI" w:cs="Segoe UI"/>
-          <w:i/>
-          <w:iCs/>
-          <w:color w:val="24292E"/>
-          <w:sz w:val="24"/>
-          <w:szCs w:val="24"/>
-        </w:rPr>
-        <w:t>(approximately 1-2 paragraphs)</w:t>
-      </w:r>
-    </w:p>
-    <w:p>
-      <w:r>
-        <w:t>In this section, provide the details for a benchmark model or result that relates to the domain, problem statement, and intended solution. Ideally, the benchmark model or result contextualizes existing methods or known information in the domain and problem given, which could then be objectively compared to the solution. Describe how the benchmark model or result is measurable (can be measured by some metric and clearly observed) with thorough detail.</w:t>
-      </w:r>
-    </w:p>
-    <w:p/>
-    <w:p>
-      <w:pPr>
-        <w:pStyle w:val="Heading2"/>
-      </w:pPr>
-      <w:r>
-        <w:t>Evaluation Metrics</w:t>
-      </w:r>
-    </w:p>
-    <w:p>
-      <w:bookmarkStart w:id="0" w:name="_GoBack"/>
-      <w:bookmarkEnd w:id="0"/>
-      <w:r>
-        <w:t>T</w:t>
-      </w:r>
-      <w:r>
-        <w:t xml:space="preserve">he agent will explore multiple environments and must complete two runs on each. During the first run of the environment, the agent will be allowed to freely explore </w:t>
-      </w:r>
-      <w:proofErr w:type="gramStart"/>
-      <w:r>
-        <w:t>in order to</w:t>
-      </w:r>
-      <w:proofErr w:type="gramEnd"/>
-      <w:r>
-        <w:t xml:space="preserve"> build a map of the environment. At someone point during the exploration, the agent must enter the goal area but, the agent is free to continue exploring the environment after entering the goal area. </w:t>
-      </w:r>
-    </w:p>
-    <w:p>
-      <w:r>
-        <w:t>The second run of the environment, the agent will be returned to the starting position and orientation. The agent’s goal is to then navigate to the goal area in fastest time possible, minimizing actions (time steps) taken by the agent.</w:t>
-      </w:r>
-    </w:p>
-    <w:p>
-      <w:r>
-        <w:t>The agent’s score is the number of time steps required to execute the second run, plus one thi</w:t>
-      </w:r>
-      <w:r>
-        <w:t xml:space="preserve">rtieth the number of actions </w:t>
-      </w:r>
-      <w:r>
-        <w:t xml:space="preserve">taken during the first run. The maximum </w:t>
-      </w:r>
-      <w:r>
-        <w:t xml:space="preserve">actions </w:t>
-      </w:r>
-      <w:r>
-        <w:t>allowed for a completion o</w:t>
-      </w:r>
-      <w:r>
-        <w:t>f both runs is one thousand actions for both runs for a single environment.</w:t>
-      </w:r>
-    </w:p>
-    <w:p>
-      <w:pPr>
-        <w:jc w:val="center"/>
-      </w:pPr>
-      <w:r>
-        <w:t>Score = #actions</w:t>
-      </w:r>
-      <w:r>
-        <w:rPr>
-          <w:vertAlign w:val="subscript"/>
-        </w:rPr>
-        <w:t>2</w:t>
-      </w:r>
-      <w:r>
-        <w:t xml:space="preserve"> + (1/13) * #actions</w:t>
-      </w:r>
-      <w:r>
-        <w:rPr>
-          <w:vertAlign w:val="subscript"/>
-        </w:rPr>
-        <w:t xml:space="preserve">1 </w:t>
-      </w:r>
-    </w:p>
-    <w:p>
-      <w:pPr>
-        <w:jc w:val="center"/>
-      </w:pPr>
-      <w:r>
-        <w:t>where lower Score is better</w:t>
-      </w:r>
-    </w:p>
-    <w:p/>
-    <w:p>
-      <w:pPr>
-        <w:pStyle w:val="Heading2"/>
-      </w:pPr>
-      <w:r>
-        <w:t>Project Design</w:t>
-      </w:r>
-    </w:p>
-    <w:p>
-      <w:pPr>
-        <w:spacing w:after="240" w:line="240" w:lineRule="auto"/>
-        <w:rPr>
-          <w:rFonts w:ascii="Segoe UI" w:eastAsia="Times New Roman" w:hAnsi="Segoe UI" w:cs="Segoe UI"/>
-          <w:color w:val="24292E"/>
-          <w:sz w:val="24"/>
-          <w:szCs w:val="24"/>
-        </w:rPr>
-      </w:pPr>
-      <w:r>
-        <w:rPr>
-          <w:rFonts w:ascii="Segoe UI" w:eastAsia="Times New Roman" w:hAnsi="Segoe UI" w:cs="Segoe UI"/>
-          <w:i/>
-          <w:iCs/>
-          <w:color w:val="24292E"/>
-          <w:sz w:val="24"/>
-          <w:szCs w:val="24"/>
-        </w:rPr>
-        <w:t>(approx. 1 page)</w:t>
-      </w:r>
-    </w:p>
-    <w:p>
-      <w:r>
-        <w:t>In this final section, summarize a theoretical workflow for approaching a solution given the problem. Provide thorough discussion for what strategies you may consider employing, what analysis of the data might be required before being used, or which algorithms will be considered for your implementation. The workflow and discussion that you provide should align with the qualities of the previous sections. Additionally, you are encouraged to include small visualizations, pseudocode, or diagrams to aid in describing the project design, but it is not required. The discussion should clearly outline your intended workflow of the capstone project.</w:t>
-      </w:r>
-    </w:p>
-    <w:p/>
-    <w:p>
-      <w:pPr>
-        <w:pStyle w:val="Heading2"/>
-      </w:pPr>
-      <w:r>
-        <w:t>References</w:t>
-      </w:r>
-    </w:p>
-    <w:p>
-      <w:hyperlink r:id="rId5" w:history="1">
+      <w:r>
+        <w:t xml:space="preserve">The information of the environment </w:t>
+      </w:r>
+      <w:r>
+        <w:t>is initially only given to the agent as the dimensions of the environment, this makes the environment partially</w:t>
+      </w:r>
+      <w:r>
+        <w:t xml:space="preserve"> observable. Finding the correct path can be done </w:t>
+      </w:r>
+      <w:r>
+        <w:t>during</w:t>
+      </w:r>
+      <w:r>
+        <w:t xml:space="preserve"> the first run for the agent</w:t>
+      </w:r>
+      <w:r>
+        <w:t xml:space="preserve"> by exploring the environment, partially until the agent reaches the goal or fully to guarantee an optimal solution</w:t>
+      </w:r>
+      <w:r>
+        <w:t>. The path planning algorithm that wi</w:t>
+      </w:r>
+      <w:r>
+        <w:t xml:space="preserve">ll be implemented as a solution. Approaches such as, </w:t>
+      </w:r>
+      <w:hyperlink r:id="rId8" w:history="1">
         <w:r>
           <w:rPr>
             <w:rStyle w:val="Hyperlink"/>
           </w:rPr>
-          <w:t>https://docs.google.com/document/d/1ZFCH6jS3A5At7_v5IUM5OpAXJYiutFuSIjTzV_E-vdE/pub</w:t>
+          <w:t>Decision Tree</w:t>
+        </w:r>
+      </w:hyperlink>
+      <w:r>
+        <w:rPr>
+          <w:vertAlign w:val="superscript"/>
+        </w:rPr>
+        <w:t>3</w:t>
+      </w:r>
+      <w:r>
+        <w:t xml:space="preserve">, </w:t>
+      </w:r>
+      <w:hyperlink r:id="rId9" w:history="1">
+        <w:r>
+          <w:rPr>
+            <w:rStyle w:val="Hyperlink"/>
+          </w:rPr>
+          <w:t>Neural Network</w:t>
+        </w:r>
+      </w:hyperlink>
+      <w:r>
+        <w:rPr>
+          <w:vertAlign w:val="superscript"/>
+        </w:rPr>
+        <w:t>4</w:t>
+      </w:r>
+      <w:r>
+        <w:t xml:space="preserve">, </w:t>
+      </w:r>
+      <w:hyperlink r:id="rId10" w:history="1">
+        <w:r>
+          <w:rPr>
+            <w:rStyle w:val="Hyperlink"/>
+          </w:rPr>
+          <w:t>Q Learning</w:t>
+        </w:r>
+      </w:hyperlink>
+      <w:r>
+        <w:rPr>
+          <w:vertAlign w:val="superscript"/>
+        </w:rPr>
+        <w:t>5</w:t>
+      </w:r>
+      <w:r>
+        <w:t xml:space="preserve">, or </w:t>
+      </w:r>
+      <w:hyperlink r:id="rId11" w:history="1">
+        <w:r>
+          <w:rPr>
+            <w:rStyle w:val="Hyperlink"/>
+          </w:rPr>
+          <w:t>A*</w:t>
+        </w:r>
+      </w:hyperlink>
+      <w:r>
+        <w:rPr>
+          <w:vertAlign w:val="superscript"/>
+        </w:rPr>
+        <w:t>6</w:t>
+      </w:r>
+      <w:r>
+        <w:t xml:space="preserve"> algorithms will be explored as possible solutions for path planning</w:t>
+      </w:r>
+      <w:r>
+        <w:t>. T</w:t>
+      </w:r>
+      <w:r>
+        <w:t>he environment will be analyzed</w:t>
+      </w:r>
+      <w:r>
+        <w:t xml:space="preserve"> during the first run</w:t>
+      </w:r>
+      <w:r>
+        <w:t>, and the age</w:t>
+      </w:r>
+      <w:r>
+        <w:t>nt will then</w:t>
+      </w:r>
+      <w:r>
+        <w:t xml:space="preserve"> utilize the path</w:t>
+      </w:r>
+      <w:r>
+        <w:t xml:space="preserve"> plan created</w:t>
+      </w:r>
+      <w:r>
+        <w:t xml:space="preserve"> with the least amount of actions to reach the goal.</w:t>
+      </w:r>
+    </w:p>
+    <w:p/>
+    <w:p>
+      <w:pPr>
+        <w:pStyle w:val="Heading2"/>
+      </w:pPr>
+      <w:r>
+        <w:t>Benchmark Model</w:t>
+      </w:r>
+    </w:p>
+    <w:p>
+      <w:r>
+        <w:t>The Benchmark Model</w:t>
+      </w:r>
+      <w:r>
+        <w:t xml:space="preserve"> for the agent directly relates to how the evaluation metrics are done for scoring the agent’s path planning regarding steps taken within the environment. The agent is restricted to a total of one thousand time steps total for both runs within the environment.</w:t>
+      </w:r>
+      <w:r>
+        <w:t xml:space="preserve"> One baseline model would be that of taking five hundred actions for each run, maximizing the allowed one thousand time steps. These actions could be random actions to create a true baseline model, which would be random guessing path planning. If the solution for the agent does better than this baseline model, it would be a successful model. The following score would result for the baseline model:</w:t>
+      </w:r>
+    </w:p>
+    <w:p>
+      <w:pPr>
+        <w:jc w:val="center"/>
+        <w:rPr>
+          <w:vertAlign w:val="subscript"/>
+        </w:rPr>
+      </w:pPr>
+      <w:r>
+        <w:lastRenderedPageBreak/>
+        <w:t>Score = #actions</w:t>
+      </w:r>
+      <w:r>
+        <w:rPr>
+          <w:vertAlign w:val="subscript"/>
+        </w:rPr>
+        <w:t>2</w:t>
+      </w:r>
+      <w:r>
+        <w:t xml:space="preserve"> + (1/13) * #actions</w:t>
+      </w:r>
+      <w:r>
+        <w:rPr>
+          <w:vertAlign w:val="subscript"/>
+        </w:rPr>
+        <w:t xml:space="preserve">1 </w:t>
+      </w:r>
+    </w:p>
+    <w:p>
+      <w:pPr>
+        <w:jc w:val="center"/>
+      </w:pPr>
+      <w:proofErr w:type="spellStart"/>
+      <w:r>
+        <w:t>Score</w:t>
+      </w:r>
+      <w:r>
+        <w:rPr>
+          <w:vertAlign w:val="subscript"/>
+        </w:rPr>
+        <w:t>Baseline</w:t>
+      </w:r>
+      <w:proofErr w:type="spellEnd"/>
+      <w:r>
+        <w:t xml:space="preserve"> = 500 + (1/13) * 500</w:t>
+      </w:r>
+    </w:p>
+    <w:p>
+      <w:pPr>
+        <w:jc w:val="center"/>
+      </w:pPr>
+      <w:proofErr w:type="spellStart"/>
+      <w:r>
+        <w:t>Score</w:t>
+      </w:r>
+      <w:r>
+        <w:rPr>
+          <w:vertAlign w:val="subscript"/>
+        </w:rPr>
+        <w:t>Baseline</w:t>
+      </w:r>
+      <w:proofErr w:type="spellEnd"/>
+      <w:r>
+        <w:t xml:space="preserve"> = 538.46</w:t>
+      </w:r>
+    </w:p>
+    <w:p>
+      <w:pPr>
+        <w:jc w:val="center"/>
+      </w:pPr>
+    </w:p>
+    <w:p/>
+    <w:p>
+      <w:pPr>
+        <w:pStyle w:val="Heading2"/>
+      </w:pPr>
+      <w:r>
+        <w:t>Evaluation Metrics</w:t>
+      </w:r>
+    </w:p>
+    <w:p>
+      <w:r>
+        <w:t>T</w:t>
+      </w:r>
+      <w:r>
+        <w:t xml:space="preserve">he agent will explore multiple environments and must complete two runs on each. During the first run of the environment, the agent will be allowed to freely explore </w:t>
+      </w:r>
+      <w:proofErr w:type="gramStart"/>
+      <w:r>
+        <w:t>in order to</w:t>
+      </w:r>
+      <w:proofErr w:type="gramEnd"/>
+      <w:r>
+        <w:t xml:space="preserve"> build a map of the environment. At someone point during the exploration, the agent must enter the goal area but, the agent is free to continue exploring the environment after entering the goal area. </w:t>
+      </w:r>
+    </w:p>
+    <w:p>
+      <w:r>
+        <w:t>The second run of the environment, the agent will be returned to the starting position and orientation. The agent’s goal is to then navigate to the goal area in fastest time possible, minimizing actions (time steps) taken by the agent.</w:t>
+      </w:r>
+    </w:p>
+    <w:p>
+      <w:r>
+        <w:t>The agent’s score is the number of time steps required to execute the second run, plus one thi</w:t>
+      </w:r>
+      <w:r>
+        <w:t xml:space="preserve">rtieth the number of actions </w:t>
+      </w:r>
+      <w:r>
+        <w:t xml:space="preserve">taken during the first run. The maximum </w:t>
+      </w:r>
+      <w:r>
+        <w:t xml:space="preserve">actions </w:t>
+      </w:r>
+      <w:r>
+        <w:t>allowed for a completion o</w:t>
+      </w:r>
+      <w:r>
+        <w:t>f both runs is one thousand actions for both runs for a single environment.</w:t>
+      </w:r>
+    </w:p>
+    <w:p>
+      <w:pPr>
+        <w:jc w:val="center"/>
+      </w:pPr>
+      <w:r>
+        <w:t>Score = #actions</w:t>
+      </w:r>
+      <w:r>
+        <w:rPr>
+          <w:vertAlign w:val="subscript"/>
+        </w:rPr>
+        <w:t>2</w:t>
+      </w:r>
+      <w:r>
+        <w:t xml:space="preserve"> + (1/13) * #actions</w:t>
+      </w:r>
+      <w:r>
+        <w:rPr>
+          <w:vertAlign w:val="subscript"/>
+        </w:rPr>
+        <w:t xml:space="preserve">1 </w:t>
+      </w:r>
+    </w:p>
+    <w:p>
+      <w:pPr>
+        <w:jc w:val="center"/>
+      </w:pPr>
+      <w:r>
+        <w:t>where lower Score is better</w:t>
+      </w:r>
+    </w:p>
+    <w:p/>
+    <w:p>
+      <w:pPr>
+        <w:pStyle w:val="Heading2"/>
+      </w:pPr>
+      <w:r>
+        <w:t>Project Design</w:t>
+      </w:r>
+    </w:p>
+    <w:p>
+      <w:bookmarkStart w:id="0" w:name="_GoBack"/>
+      <w:bookmarkEnd w:id="0"/>
+      <w:r>
+        <w:t xml:space="preserve">The agent is given the problem of solving a randomized maze environment in the least amount of actions. The agent is given access to the environment </w:t>
+      </w:r>
+      <w:r>
+        <w:t xml:space="preserve">dimensions initially, then allowed to explore the environment in the first run. The second run, the agent should utilize the optimal path </w:t>
+      </w:r>
+      <w:proofErr w:type="gramStart"/>
+      <w:r>
+        <w:t>in order to</w:t>
+      </w:r>
+      <w:proofErr w:type="gramEnd"/>
+      <w:r>
+        <w:t xml:space="preserve"> take the minimum actions necessary to reach the goal. Thus, receiving the best (lowest) score possible during the second run.</w:t>
+      </w:r>
+      <w:r>
+        <w:t xml:space="preserve"> The following theoretical </w:t>
+      </w:r>
+      <w:proofErr w:type="gramStart"/>
+      <w:r>
+        <w:t>high level</w:t>
+      </w:r>
+      <w:proofErr w:type="gramEnd"/>
+      <w:r>
+        <w:t xml:space="preserve"> workflow will be taken:</w:t>
+      </w:r>
+    </w:p>
+    <w:p>
+      <w:pPr>
+        <w:pStyle w:val="ListParagraph"/>
+        <w:numPr>
+          <w:ilvl w:val="0"/>
+          <w:numId w:val="3"/>
+        </w:numPr>
+      </w:pPr>
+      <w:r>
+        <w:t>Dimension of environment will be taken in on the initialization of the agent</w:t>
+      </w:r>
+    </w:p>
+    <w:p>
+      <w:pPr>
+        <w:pStyle w:val="ListParagraph"/>
+        <w:numPr>
+          <w:ilvl w:val="0"/>
+          <w:numId w:val="3"/>
+        </w:numPr>
+      </w:pPr>
+      <w:r>
+        <w:t>The goal location area will be derived from the environment dimension</w:t>
+      </w:r>
+    </w:p>
+    <w:p>
+      <w:pPr>
+        <w:pStyle w:val="ListParagraph"/>
+        <w:numPr>
+          <w:ilvl w:val="0"/>
+          <w:numId w:val="3"/>
+        </w:numPr>
+      </w:pPr>
+      <w:r>
+        <w:t>First run of the environment:</w:t>
+      </w:r>
+    </w:p>
+    <w:p>
+      <w:pPr>
+        <w:pStyle w:val="ListParagraph"/>
+        <w:numPr>
+          <w:ilvl w:val="1"/>
+          <w:numId w:val="3"/>
+        </w:numPr>
+      </w:pPr>
+      <w:r>
+        <w:t>The agent will explore the environment</w:t>
+      </w:r>
+    </w:p>
+    <w:p>
+      <w:pPr>
+        <w:pStyle w:val="ListParagraph"/>
+        <w:numPr>
+          <w:ilvl w:val="2"/>
+          <w:numId w:val="3"/>
+        </w:numPr>
+      </w:pPr>
+      <w:r>
+        <w:t>This could be done with random actions, actions that prefer to move towards the middle until encountering a wall, or another means of selecting actions</w:t>
+      </w:r>
+    </w:p>
+    <w:p>
+      <w:pPr>
+        <w:pStyle w:val="ListParagraph"/>
+        <w:numPr>
+          <w:ilvl w:val="1"/>
+          <w:numId w:val="3"/>
+        </w:numPr>
+      </w:pPr>
+      <w:r>
+        <w:t>The agent will record the environment during exploration, i.e. where there are walls</w:t>
+      </w:r>
+    </w:p>
+    <w:p>
+      <w:pPr>
+        <w:pStyle w:val="ListParagraph"/>
+        <w:numPr>
+          <w:ilvl w:val="1"/>
+          <w:numId w:val="3"/>
+        </w:numPr>
+      </w:pPr>
+      <w:r>
+        <w:t>The agent will not attempt to run into walls discovered</w:t>
+      </w:r>
+    </w:p>
+    <w:p>
+      <w:pPr>
+        <w:pStyle w:val="ListParagraph"/>
+        <w:numPr>
+          <w:ilvl w:val="1"/>
+          <w:numId w:val="3"/>
+        </w:numPr>
+      </w:pPr>
+      <w:r>
+        <w:t>The agent will reach the goal</w:t>
+      </w:r>
+    </w:p>
+    <w:p>
+      <w:pPr>
+        <w:pStyle w:val="ListParagraph"/>
+        <w:numPr>
+          <w:ilvl w:val="2"/>
+          <w:numId w:val="3"/>
+        </w:numPr>
+      </w:pPr>
+      <w:r>
+        <w:lastRenderedPageBreak/>
+        <w:t>The agent can stop exploration</w:t>
+      </w:r>
+    </w:p>
+    <w:p>
+      <w:pPr>
+        <w:pStyle w:val="ListParagraph"/>
+        <w:numPr>
+          <w:ilvl w:val="2"/>
+          <w:numId w:val="3"/>
+        </w:numPr>
+      </w:pPr>
+      <w:r>
+        <w:t>The agent can continue exploration until the environment is completely discovered</w:t>
+      </w:r>
+    </w:p>
+    <w:p>
+      <w:pPr>
+        <w:pStyle w:val="ListParagraph"/>
+        <w:numPr>
+          <w:ilvl w:val="0"/>
+          <w:numId w:val="3"/>
+        </w:numPr>
+      </w:pPr>
+      <w:r>
+        <w:t>The path planning algorithm will take in the recorded environment data and decide the optimal path for the agent</w:t>
+      </w:r>
+    </w:p>
+    <w:p>
+      <w:pPr>
+        <w:pStyle w:val="ListParagraph"/>
+        <w:numPr>
+          <w:ilvl w:val="1"/>
+          <w:numId w:val="3"/>
+        </w:numPr>
+      </w:pPr>
+      <w:hyperlink r:id="rId12" w:history="1">
+        <w:r>
+          <w:rPr>
+            <w:rStyle w:val="Hyperlink"/>
+          </w:rPr>
+          <w:t>Decision Tree</w:t>
+        </w:r>
+      </w:hyperlink>
+      <w:r>
+        <w:rPr>
+          <w:vertAlign w:val="superscript"/>
+        </w:rPr>
+        <w:t>3</w:t>
+      </w:r>
+    </w:p>
+    <w:p>
+      <w:pPr>
+        <w:pStyle w:val="ListParagraph"/>
+        <w:numPr>
+          <w:ilvl w:val="1"/>
+          <w:numId w:val="3"/>
+        </w:numPr>
+      </w:pPr>
+      <w:hyperlink r:id="rId13" w:history="1">
+        <w:r>
+          <w:rPr>
+            <w:rStyle w:val="Hyperlink"/>
+          </w:rPr>
+          <w:t>Neural Network</w:t>
+        </w:r>
+      </w:hyperlink>
+      <w:r>
+        <w:rPr>
+          <w:vertAlign w:val="superscript"/>
+        </w:rPr>
+        <w:t>4</w:t>
+      </w:r>
+      <w:r>
+        <w:t xml:space="preserve"> </w:t>
+      </w:r>
+    </w:p>
+    <w:p>
+      <w:pPr>
+        <w:pStyle w:val="ListParagraph"/>
+        <w:numPr>
+          <w:ilvl w:val="1"/>
+          <w:numId w:val="3"/>
+        </w:numPr>
+      </w:pPr>
+      <w:hyperlink r:id="rId14" w:history="1">
+        <w:r>
+          <w:rPr>
+            <w:rStyle w:val="Hyperlink"/>
+          </w:rPr>
+          <w:t>Q Learning</w:t>
+        </w:r>
+      </w:hyperlink>
+      <w:r>
+        <w:rPr>
+          <w:vertAlign w:val="superscript"/>
+        </w:rPr>
+        <w:t>5</w:t>
+      </w:r>
+    </w:p>
+    <w:p>
+      <w:pPr>
+        <w:pStyle w:val="ListParagraph"/>
+        <w:numPr>
+          <w:ilvl w:val="1"/>
+          <w:numId w:val="3"/>
+        </w:numPr>
+      </w:pPr>
+      <w:hyperlink r:id="rId15" w:history="1">
+        <w:r>
+          <w:rPr>
+            <w:rStyle w:val="Hyperlink"/>
+          </w:rPr>
+          <w:t>A*</w:t>
+        </w:r>
+      </w:hyperlink>
+      <w:r>
+        <w:rPr>
+          <w:vertAlign w:val="superscript"/>
+        </w:rPr>
+        <w:t>6</w:t>
+      </w:r>
+    </w:p>
+    <w:p>
+      <w:pPr>
+        <w:pStyle w:val="ListParagraph"/>
+        <w:numPr>
+          <w:ilvl w:val="0"/>
+          <w:numId w:val="3"/>
+        </w:numPr>
+      </w:pPr>
+      <w:r>
+        <w:t>Second run of the environment:</w:t>
+      </w:r>
+    </w:p>
+    <w:p>
+      <w:pPr>
+        <w:pStyle w:val="ListParagraph"/>
+        <w:numPr>
+          <w:ilvl w:val="1"/>
+          <w:numId w:val="3"/>
+        </w:numPr>
+      </w:pPr>
+      <w:r>
+        <w:t>The agent will follow the path planned by the algorithm</w:t>
+      </w:r>
+    </w:p>
+    <w:p>
+      <w:pPr>
+        <w:pStyle w:val="ListParagraph"/>
+        <w:numPr>
+          <w:ilvl w:val="1"/>
+          <w:numId w:val="3"/>
+        </w:numPr>
+      </w:pPr>
+      <w:r>
+        <w:t>The agent will stop once the goal is reached</w:t>
+      </w:r>
+    </w:p>
+    <w:p/>
+    <w:p>
+      <w:pPr>
+        <w:pStyle w:val="Heading2"/>
+      </w:pPr>
+      <w:r>
+        <w:t>References</w:t>
+      </w:r>
+    </w:p>
+    <w:bookmarkStart w:id="1" w:name="_Hlk503367060"/>
+    <w:p>
+      <w:pPr>
+        <w:pStyle w:val="ListParagraph"/>
+        <w:numPr>
+          <w:ilvl w:val="0"/>
+          <w:numId w:val="2"/>
+        </w:numPr>
+      </w:pPr>
+      <w:r>
+        <w:fldChar w:fldCharType="begin"/>
+      </w:r>
+      <w:r>
+        <w:instrText xml:space="preserve"> HYPERLINK "</w:instrText>
+      </w:r>
+      <w:r>
+        <w:instrText>https://docs.google.com/document/d/1ZFCH6jS3A5At7_v5IUM5OpAXJYiutFuSIjTzV_E-vdE/pub</w:instrText>
+      </w:r>
+      <w:r>
+        <w:instrText xml:space="preserve">" </w:instrText>
+      </w:r>
+      <w:r>
+        <w:fldChar w:fldCharType="separate"/>
+      </w:r>
+      <w:r>
+        <w:rPr>
+          <w:rStyle w:val="Hyperlink"/>
+        </w:rPr>
+        <w:t>https://docs.google.com/document/d/1ZFCH6jS3A5At7_v5IUM5OpAXJYiutFuSIjTzV_E-vdE/pub</w:t>
+      </w:r>
+      <w:r>
+        <w:fldChar w:fldCharType="end"/>
+      </w:r>
+      <w:r>
+        <w:t xml:space="preserve"> </w:t>
+      </w:r>
+    </w:p>
+    <w:bookmarkEnd w:id="1"/>
+    <w:p>
+      <w:pPr>
+        <w:pStyle w:val="ListParagraph"/>
+        <w:numPr>
+          <w:ilvl w:val="0"/>
+          <w:numId w:val="2"/>
+        </w:numPr>
+      </w:pPr>
+      <w:r>
+        <w:fldChar w:fldCharType="begin"/>
+      </w:r>
+      <w:r>
+        <w:instrText xml:space="preserve"> HYPERLINK "</w:instrText>
+      </w:r>
+      <w:r>
+        <w:instrText>https://en.wikipedia.org/wiki/Micromouse</w:instrText>
+      </w:r>
+      <w:r>
+        <w:instrText xml:space="preserve">" </w:instrText>
+      </w:r>
+      <w:r>
+        <w:fldChar w:fldCharType="separate"/>
+      </w:r>
+      <w:r>
+        <w:rPr>
+          <w:rStyle w:val="Hyperlink"/>
+        </w:rPr>
+        <w:t>https://en.wikipedia.org/wiki/Micromouse</w:t>
+      </w:r>
+      <w:r>
+        <w:fldChar w:fldCharType="end"/>
+      </w:r>
+      <w:r>
+        <w:t xml:space="preserve"> </w:t>
+      </w:r>
+    </w:p>
+    <w:p>
+      <w:pPr>
+        <w:pStyle w:val="ListParagraph"/>
+        <w:numPr>
+          <w:ilvl w:val="0"/>
+          <w:numId w:val="2"/>
+        </w:numPr>
+      </w:pPr>
+      <w:hyperlink r:id="rId16" w:history="1">
+        <w:r>
+          <w:rPr>
+            <w:rStyle w:val="Hyperlink"/>
+          </w:rPr>
+          <w:t>https://en.wikipedia.org/wiki/Decision_tree_learning</w:t>
+        </w:r>
+      </w:hyperlink>
+      <w:r>
+        <w:t xml:space="preserve"> </w:t>
+      </w:r>
+    </w:p>
+    <w:p>
+      <w:pPr>
+        <w:pStyle w:val="ListParagraph"/>
+        <w:numPr>
+          <w:ilvl w:val="0"/>
+          <w:numId w:val="2"/>
+        </w:numPr>
+      </w:pPr>
+      <w:hyperlink r:id="rId17" w:history="1">
+        <w:r>
+          <w:rPr>
+            <w:rStyle w:val="Hyperlink"/>
+          </w:rPr>
+          <w:t>https://en.wikipedia.org/wiki/Artificial_neural_network</w:t>
+        </w:r>
+      </w:hyperlink>
+      <w:r>
+        <w:t xml:space="preserve"> </w:t>
+      </w:r>
+    </w:p>
+    <w:p>
+      <w:pPr>
+        <w:pStyle w:val="ListParagraph"/>
+        <w:numPr>
+          <w:ilvl w:val="0"/>
+          <w:numId w:val="2"/>
+        </w:numPr>
+      </w:pPr>
+      <w:hyperlink r:id="rId18" w:history="1">
+        <w:r>
+          <w:rPr>
+            <w:rStyle w:val="Hyperlink"/>
+          </w:rPr>
+          <w:t>https://en.wikipedia.org/wiki/Q-learning</w:t>
+        </w:r>
+      </w:hyperlink>
+      <w:r>
+        <w:t xml:space="preserve"> </w:t>
+      </w:r>
+    </w:p>
+    <w:p>
+      <w:pPr>
+        <w:pStyle w:val="ListParagraph"/>
+        <w:numPr>
+          <w:ilvl w:val="0"/>
+          <w:numId w:val="2"/>
+        </w:numPr>
+      </w:pPr>
+      <w:hyperlink r:id="rId19" w:history="1">
+        <w:r>
+          <w:rPr>
+            <w:rStyle w:val="Hyperlink"/>
+          </w:rPr>
+          <w:t>https://en.wikipedia.org/wiki/A*_search_algorithm</w:t>
         </w:r>
       </w:hyperlink>
       <w:r>
@@ -567,6 +1137,332 @@
     </w:sectPr>
   </w:body>
 </w:document>
+</file>
+
+<file path=word/numbering.xml><?xml version="1.0" encoding="utf-8"?>
+<w:numbering xmlns:wpc="http://schemas.microsoft.com/office/word/2010/wordprocessingCanvas" xmlns:cx="http://schemas.microsoft.com/office/drawing/2014/chartex" xmlns:cx1="http://schemas.microsoft.com/office/drawing/2015/9/8/chartex" xmlns:cx2="http://schemas.microsoft.com/office/drawing/2015/10/21/chartex" xmlns:cx3="http://schemas.microsoft.com/office/drawing/2016/5/9/chartex" xmlns:cx4="http://schemas.microsoft.com/office/drawing/2016/5/10/chartex" xmlns:cx5="http://schemas.microsoft.com/office/drawing/2016/5/11/chartex" xmlns:cx6="http://schemas.microsoft.com/office/drawing/2016/5/12/chartex" xmlns:cx7="http://schemas.microsoft.com/office/drawing/2016/5/13/chartex" xmlns:cx8="http://schemas.microsoft.com/office/drawing/2016/5/14/chartex" xmlns:mc="http://schemas.openxmlformats.org/markup-compatibility/2006" xmlns:aink="http://schemas.microsoft.com/office/drawing/2016/ink" xmlns:am3d="http://schemas.microsoft.com/office/drawing/2017/model3d" xmlns:o="urn:schemas-microsoft-com:office:office" xmlns:r="http://schemas.openxmlformats.org/officeDocument/2006/relationships" xmlns:m="http://schemas.openxmlformats.org/officeDocument/2006/math" xmlns:v="urn:schemas-microsoft-com:vml" xmlns:wp14="http://schemas.microsoft.com/office/word/2010/wordprocessingDrawing" xmlns:wp="http://schemas.openxmlformats.org/drawingml/2006/wordprocessingDrawing" xmlns:w10="urn:schemas-microsoft-com:office:word" xmlns:w="http://schemas.openxmlformats.org/wordprocessingml/2006/main" xmlns:w14="http://schemas.microsoft.com/office/word/2010/wordml" xmlns:w15="http://schemas.microsoft.com/office/word/2012/wordml" xmlns:w16se="http://schemas.microsoft.com/office/word/2015/wordml/symex" xmlns:wpg="http://schemas.microsoft.com/office/word/2010/wordprocessingGroup" xmlns:wpi="http://schemas.microsoft.com/office/word/2010/wordprocessingInk" xmlns:wne="http://schemas.microsoft.com/office/word/2006/wordml" xmlns:wps="http://schemas.microsoft.com/office/word/2010/wordprocessingShape" mc:Ignorable="w14 w15 w16se wp14">
+  <w:abstractNum w:abstractNumId="0" w15:restartNumberingAfterBreak="0">
+    <w:nsid w:val="025B1BD6"/>
+    <w:multiLevelType w:val="hybridMultilevel"/>
+    <w:tmpl w:val="289429D2"/>
+    <w:lvl w:ilvl="0" w:tplc="0409000F">
+      <w:start w:val="1"/>
+      <w:numFmt w:val="decimal"/>
+      <w:lvlText w:val="%1."/>
+      <w:lvlJc w:val="left"/>
+      <w:pPr>
+        <w:ind w:left="720" w:hanging="360"/>
+      </w:pPr>
+      <w:rPr>
+        <w:rFonts w:hint="default"/>
+      </w:rPr>
+    </w:lvl>
+    <w:lvl w:ilvl="1" w:tplc="04090003" w:tentative="1">
+      <w:start w:val="1"/>
+      <w:numFmt w:val="bullet"/>
+      <w:lvlText w:val="o"/>
+      <w:lvlJc w:val="left"/>
+      <w:pPr>
+        <w:ind w:left="1440" w:hanging="360"/>
+      </w:pPr>
+      <w:rPr>
+        <w:rFonts w:ascii="Courier New" w:hAnsi="Courier New" w:cs="Courier New" w:hint="default"/>
+      </w:rPr>
+    </w:lvl>
+    <w:lvl w:ilvl="2" w:tplc="04090005" w:tentative="1">
+      <w:start w:val="1"/>
+      <w:numFmt w:val="bullet"/>
+      <w:lvlText w:val=""/>
+      <w:lvlJc w:val="left"/>
+      <w:pPr>
+        <w:ind w:left="2160" w:hanging="360"/>
+      </w:pPr>
+      <w:rPr>
+        <w:rFonts w:ascii="Wingdings" w:hAnsi="Wingdings" w:hint="default"/>
+      </w:rPr>
+    </w:lvl>
+    <w:lvl w:ilvl="3" w:tplc="04090001" w:tentative="1">
+      <w:start w:val="1"/>
+      <w:numFmt w:val="bullet"/>
+      <w:lvlText w:val=""/>
+      <w:lvlJc w:val="left"/>
+      <w:pPr>
+        <w:ind w:left="2880" w:hanging="360"/>
+      </w:pPr>
+      <w:rPr>
+        <w:rFonts w:ascii="Symbol" w:hAnsi="Symbol" w:hint="default"/>
+      </w:rPr>
+    </w:lvl>
+    <w:lvl w:ilvl="4" w:tplc="04090003" w:tentative="1">
+      <w:start w:val="1"/>
+      <w:numFmt w:val="bullet"/>
+      <w:lvlText w:val="o"/>
+      <w:lvlJc w:val="left"/>
+      <w:pPr>
+        <w:ind w:left="3600" w:hanging="360"/>
+      </w:pPr>
+      <w:rPr>
+        <w:rFonts w:ascii="Courier New" w:hAnsi="Courier New" w:cs="Courier New" w:hint="default"/>
+      </w:rPr>
+    </w:lvl>
+    <w:lvl w:ilvl="5" w:tplc="04090005" w:tentative="1">
+      <w:start w:val="1"/>
+      <w:numFmt w:val="bullet"/>
+      <w:lvlText w:val=""/>
+      <w:lvlJc w:val="left"/>
+      <w:pPr>
+        <w:ind w:left="4320" w:hanging="360"/>
+      </w:pPr>
+      <w:rPr>
+        <w:rFonts w:ascii="Wingdings" w:hAnsi="Wingdings" w:hint="default"/>
+      </w:rPr>
+    </w:lvl>
+    <w:lvl w:ilvl="6" w:tplc="04090001" w:tentative="1">
+      <w:start w:val="1"/>
+      <w:numFmt w:val="bullet"/>
+      <w:lvlText w:val=""/>
+      <w:lvlJc w:val="left"/>
+      <w:pPr>
+        <w:ind w:left="5040" w:hanging="360"/>
+      </w:pPr>
+      <w:rPr>
+        <w:rFonts w:ascii="Symbol" w:hAnsi="Symbol" w:hint="default"/>
+      </w:rPr>
+    </w:lvl>
+    <w:lvl w:ilvl="7" w:tplc="04090003" w:tentative="1">
+      <w:start w:val="1"/>
+      <w:numFmt w:val="bullet"/>
+      <w:lvlText w:val="o"/>
+      <w:lvlJc w:val="left"/>
+      <w:pPr>
+        <w:ind w:left="5760" w:hanging="360"/>
+      </w:pPr>
+      <w:rPr>
+        <w:rFonts w:ascii="Courier New" w:hAnsi="Courier New" w:cs="Courier New" w:hint="default"/>
+      </w:rPr>
+    </w:lvl>
+    <w:lvl w:ilvl="8" w:tplc="04090005" w:tentative="1">
+      <w:start w:val="1"/>
+      <w:numFmt w:val="bullet"/>
+      <w:lvlText w:val=""/>
+      <w:lvlJc w:val="left"/>
+      <w:pPr>
+        <w:ind w:left="6480" w:hanging="360"/>
+      </w:pPr>
+      <w:rPr>
+        <w:rFonts w:ascii="Wingdings" w:hAnsi="Wingdings" w:hint="default"/>
+      </w:rPr>
+    </w:lvl>
+  </w:abstractNum>
+  <w:abstractNum w:abstractNumId="1" w15:restartNumberingAfterBreak="0">
+    <w:nsid w:val="6E3E1AE1"/>
+    <w:multiLevelType w:val="hybridMultilevel"/>
+    <w:tmpl w:val="A3962E60"/>
+    <w:lvl w:ilvl="0" w:tplc="0409000F">
+      <w:start w:val="1"/>
+      <w:numFmt w:val="decimal"/>
+      <w:lvlText w:val="%1."/>
+      <w:lvlJc w:val="left"/>
+      <w:pPr>
+        <w:ind w:left="720" w:hanging="360"/>
+      </w:pPr>
+    </w:lvl>
+    <w:lvl w:ilvl="1" w:tplc="04090019">
+      <w:start w:val="1"/>
+      <w:numFmt w:val="lowerLetter"/>
+      <w:lvlText w:val="%2."/>
+      <w:lvlJc w:val="left"/>
+      <w:pPr>
+        <w:ind w:left="1440" w:hanging="360"/>
+      </w:pPr>
+    </w:lvl>
+    <w:lvl w:ilvl="2" w:tplc="0409001B">
+      <w:start w:val="1"/>
+      <w:numFmt w:val="lowerRoman"/>
+      <w:lvlText w:val="%3."/>
+      <w:lvlJc w:val="right"/>
+      <w:pPr>
+        <w:ind w:left="2160" w:hanging="180"/>
+      </w:pPr>
+    </w:lvl>
+    <w:lvl w:ilvl="3" w:tplc="0409000F" w:tentative="1">
+      <w:start w:val="1"/>
+      <w:numFmt w:val="decimal"/>
+      <w:lvlText w:val="%4."/>
+      <w:lvlJc w:val="left"/>
+      <w:pPr>
+        <w:ind w:left="2880" w:hanging="360"/>
+      </w:pPr>
+    </w:lvl>
+    <w:lvl w:ilvl="4" w:tplc="04090019" w:tentative="1">
+      <w:start w:val="1"/>
+      <w:numFmt w:val="lowerLetter"/>
+      <w:lvlText w:val="%5."/>
+      <w:lvlJc w:val="left"/>
+      <w:pPr>
+        <w:ind w:left="3600" w:hanging="360"/>
+      </w:pPr>
+    </w:lvl>
+    <w:lvl w:ilvl="5" w:tplc="0409001B" w:tentative="1">
+      <w:start w:val="1"/>
+      <w:numFmt w:val="lowerRoman"/>
+      <w:lvlText w:val="%6."/>
+      <w:lvlJc w:val="right"/>
+      <w:pPr>
+        <w:ind w:left="4320" w:hanging="180"/>
+      </w:pPr>
+    </w:lvl>
+    <w:lvl w:ilvl="6" w:tplc="0409000F" w:tentative="1">
+      <w:start w:val="1"/>
+      <w:numFmt w:val="decimal"/>
+      <w:lvlText w:val="%7."/>
+      <w:lvlJc w:val="left"/>
+      <w:pPr>
+        <w:ind w:left="5040" w:hanging="360"/>
+      </w:pPr>
+    </w:lvl>
+    <w:lvl w:ilvl="7" w:tplc="04090019" w:tentative="1">
+      <w:start w:val="1"/>
+      <w:numFmt w:val="lowerLetter"/>
+      <w:lvlText w:val="%8."/>
+      <w:lvlJc w:val="left"/>
+      <w:pPr>
+        <w:ind w:left="5760" w:hanging="360"/>
+      </w:pPr>
+    </w:lvl>
+    <w:lvl w:ilvl="8" w:tplc="0409001B" w:tentative="1">
+      <w:start w:val="1"/>
+      <w:numFmt w:val="lowerRoman"/>
+      <w:lvlText w:val="%9."/>
+      <w:lvlJc w:val="right"/>
+      <w:pPr>
+        <w:ind w:left="6480" w:hanging="180"/>
+      </w:pPr>
+    </w:lvl>
+  </w:abstractNum>
+  <w:abstractNum w:abstractNumId="2" w15:restartNumberingAfterBreak="0">
+    <w:nsid w:val="71F35522"/>
+    <w:multiLevelType w:val="hybridMultilevel"/>
+    <w:tmpl w:val="6E7E603C"/>
+    <w:lvl w:ilvl="0" w:tplc="04090001">
+      <w:start w:val="1"/>
+      <w:numFmt w:val="bullet"/>
+      <w:lvlText w:val=""/>
+      <w:lvlJc w:val="left"/>
+      <w:pPr>
+        <w:ind w:left="720" w:hanging="360"/>
+      </w:pPr>
+      <w:rPr>
+        <w:rFonts w:ascii="Symbol" w:hAnsi="Symbol" w:hint="default"/>
+      </w:rPr>
+    </w:lvl>
+    <w:lvl w:ilvl="1" w:tplc="04090003" w:tentative="1">
+      <w:start w:val="1"/>
+      <w:numFmt w:val="bullet"/>
+      <w:lvlText w:val="o"/>
+      <w:lvlJc w:val="left"/>
+      <w:pPr>
+        <w:ind w:left="1440" w:hanging="360"/>
+      </w:pPr>
+      <w:rPr>
+        <w:rFonts w:ascii="Courier New" w:hAnsi="Courier New" w:cs="Courier New" w:hint="default"/>
+      </w:rPr>
+    </w:lvl>
+    <w:lvl w:ilvl="2" w:tplc="04090005" w:tentative="1">
+      <w:start w:val="1"/>
+      <w:numFmt w:val="bullet"/>
+      <w:lvlText w:val=""/>
+      <w:lvlJc w:val="left"/>
+      <w:pPr>
+        <w:ind w:left="2160" w:hanging="360"/>
+      </w:pPr>
+      <w:rPr>
+        <w:rFonts w:ascii="Wingdings" w:hAnsi="Wingdings" w:hint="default"/>
+      </w:rPr>
+    </w:lvl>
+    <w:lvl w:ilvl="3" w:tplc="04090001" w:tentative="1">
+      <w:start w:val="1"/>
+      <w:numFmt w:val="bullet"/>
+      <w:lvlText w:val=""/>
+      <w:lvlJc w:val="left"/>
+      <w:pPr>
+        <w:ind w:left="2880" w:hanging="360"/>
+      </w:pPr>
+      <w:rPr>
+        <w:rFonts w:ascii="Symbol" w:hAnsi="Symbol" w:hint="default"/>
+      </w:rPr>
+    </w:lvl>
+    <w:lvl w:ilvl="4" w:tplc="04090003" w:tentative="1">
+      <w:start w:val="1"/>
+      <w:numFmt w:val="bullet"/>
+      <w:lvlText w:val="o"/>
+      <w:lvlJc w:val="left"/>
+      <w:pPr>
+        <w:ind w:left="3600" w:hanging="360"/>
+      </w:pPr>
+      <w:rPr>
+        <w:rFonts w:ascii="Courier New" w:hAnsi="Courier New" w:cs="Courier New" w:hint="default"/>
+      </w:rPr>
+    </w:lvl>
+    <w:lvl w:ilvl="5" w:tplc="04090005" w:tentative="1">
+      <w:start w:val="1"/>
+      <w:numFmt w:val="bullet"/>
+      <w:lvlText w:val=""/>
+      <w:lvlJc w:val="left"/>
+      <w:pPr>
+        <w:ind w:left="4320" w:hanging="360"/>
+      </w:pPr>
+      <w:rPr>
+        <w:rFonts w:ascii="Wingdings" w:hAnsi="Wingdings" w:hint="default"/>
+      </w:rPr>
+    </w:lvl>
+    <w:lvl w:ilvl="6" w:tplc="04090001" w:tentative="1">
+      <w:start w:val="1"/>
+      <w:numFmt w:val="bullet"/>
+      <w:lvlText w:val=""/>
+      <w:lvlJc w:val="left"/>
+      <w:pPr>
+        <w:ind w:left="5040" w:hanging="360"/>
+      </w:pPr>
+      <w:rPr>
+        <w:rFonts w:ascii="Symbol" w:hAnsi="Symbol" w:hint="default"/>
+      </w:rPr>
+    </w:lvl>
+    <w:lvl w:ilvl="7" w:tplc="04090003" w:tentative="1">
+      <w:start w:val="1"/>
+      <w:numFmt w:val="bullet"/>
+      <w:lvlText w:val="o"/>
+      <w:lvlJc w:val="left"/>
+      <w:pPr>
+        <w:ind w:left="5760" w:hanging="360"/>
+      </w:pPr>
+      <w:rPr>
+        <w:rFonts w:ascii="Courier New" w:hAnsi="Courier New" w:cs="Courier New" w:hint="default"/>
+      </w:rPr>
+    </w:lvl>
+    <w:lvl w:ilvl="8" w:tplc="04090005" w:tentative="1">
+      <w:start w:val="1"/>
+      <w:numFmt w:val="bullet"/>
+      <w:lvlText w:val=""/>
+      <w:lvlJc w:val="left"/>
+      <w:pPr>
+        <w:ind w:left="6480" w:hanging="360"/>
+      </w:pPr>
+      <w:rPr>
+        <w:rFonts w:ascii="Wingdings" w:hAnsi="Wingdings" w:hint="default"/>
+      </w:rPr>
+    </w:lvl>
+  </w:abstractNum>
+  <w:num w:numId="1">
+    <w:abstractNumId w:val="2"/>
+  </w:num>
+  <w:num w:numId="2">
+    <w:abstractNumId w:val="0"/>
+  </w:num>
+  <w:num w:numId="3">
+    <w:abstractNumId w:val="1"/>
+  </w:num>
+</w:numbering>
 </file>
 
 <file path=word/styles.xml><?xml version="1.0" encoding="utf-8"?>
@@ -1233,6 +2129,34 @@
       <w:shd w:val="clear" w:color="auto" w:fill="E6E6E6"/>
     </w:rPr>
   </w:style>
+  <w:style w:type="character" w:customStyle="1" w:styleId="c5">
+    <w:name w:val="c5"/>
+    <w:basedOn w:val="DefaultParagraphFont"/>
+    <w:rsid w:val="00DF5D70"/>
+  </w:style>
+  <w:style w:type="character" w:styleId="FollowedHyperlink">
+    <w:name w:val="FollowedHyperlink"/>
+    <w:basedOn w:val="DefaultParagraphFont"/>
+    <w:uiPriority w:val="99"/>
+    <w:semiHidden/>
+    <w:unhideWhenUsed/>
+    <w:rsid w:val="00CB52B4"/>
+    <w:rPr>
+      <w:color w:val="954F72" w:themeColor="followedHyperlink"/>
+      <w:u w:val="single"/>
+    </w:rPr>
+  </w:style>
+  <w:style w:type="paragraph" w:styleId="ListParagraph">
+    <w:name w:val="List Paragraph"/>
+    <w:basedOn w:val="Normal"/>
+    <w:uiPriority w:val="34"/>
+    <w:qFormat/>
+    <w:rsid w:val="00CB52B4"/>
+    <w:pPr>
+      <w:ind w:left="720"/>
+      <w:contextualSpacing/>
+    </w:pPr>
+  </w:style>
 </w:styles>
 </file>
 

</xml_diff>

<commit_message>
Documentation: Update Capstone Proposal with more detailed info
</commit_message>
<xml_diff>
--- a/Capstone Proposal.docx
+++ b/Capstone Proposal.docx
@@ -165,6 +165,17 @@
         <w:t xml:space="preserve">The maze is an environment of an n x n grid of squares, where n is even. The environment can have an n value range of twelve to sixteen. </w:t>
       </w:r>
       <w:r>
+        <w:t>The state space for this problem is equal to n * n * 4, where n is the size of the environment and 4 is the number of actions the agent can take in any given location within the environment. The state space is between, 576 and 1024, for environment sizes of 12 x 12 and 16 x 16 respectively.</w:t>
+      </w:r>
+      <w:r>
+        <w:t xml:space="preserve"> </w:t>
+      </w:r>
+    </w:p>
+    <w:p>
+      <w:bookmarkStart w:id="0" w:name="_GoBack"/>
+      <w:bookmarkEnd w:id="0"/>
+      <w:r>
+        <w:lastRenderedPageBreak/>
         <w:t>The environments are accessed through text files. The first line of the text file is a numbe</w:t>
       </w:r>
       <w:r>
@@ -192,11 +203,7 @@
         <w:t xml:space="preserve"> lines</w:t>
       </w:r>
       <w:r>
-        <w:t xml:space="preserve"> will be n comma-delimited numbers which describe the passible (open) edges of the environment. Each number represents a four-bit number that has a bit value of 0 if </w:t>
-      </w:r>
-      <w:r>
-        <w:lastRenderedPageBreak/>
-        <w:t>an edge is impassible (closed) and 1 if an edge is passible (open). The 2</w:t>
+        <w:t xml:space="preserve"> will be n comma-delimited numbers which describe the passible (open) edges of the environment. Each number represents a four-bit number that has a bit value of 0 if an edge is impassible (closed) and 1 if an edge is passible (open). The 2</w:t>
       </w:r>
       <w:r>
         <w:rPr>
@@ -236,6 +243,9 @@
       </w:r>
       <w:r>
         <w:t xml:space="preserve"> is the left side.</w:t>
+      </w:r>
+      <w:r>
+        <w:t xml:space="preserve"> </w:t>
       </w:r>
     </w:p>
     <w:p>
@@ -507,7 +517,11 @@
         <w:t>The Benchmark Model</w:t>
       </w:r>
       <w:r>
-        <w:t xml:space="preserve"> for the agent directly relates to how the evaluation metrics are done for scoring the agent’s path planning regarding steps taken within the environment. The agent is restricted to a total of one thousand time steps total for both runs within the environment.</w:t>
+        <w:t xml:space="preserve"> for the agent directly relates to how the evaluation metrics are done for scoring the agent’s path planning regarding steps taken within the environment. The agent is restricted to a </w:t>
+      </w:r>
+      <w:r>
+        <w:lastRenderedPageBreak/>
+        <w:t>total of one thousand time steps total for both runs within the environment.</w:t>
       </w:r>
       <w:r>
         <w:t xml:space="preserve"> One baseline model would be that of taking five hundred actions for each run, maximizing the allowed one thousand time steps. These actions could be random actions to create a true baseline model, which would be random guessing path planning. If the solution for the agent does better than this baseline model, it would be a successful model. The following score would result for the baseline model:</w:t>
@@ -521,7 +535,6 @@
         </w:rPr>
       </w:pPr>
       <w:r>
-        <w:lastRenderedPageBreak/>
         <w:t>Score = #actions</w:t>
       </w:r>
       <w:r>
@@ -674,8 +687,6 @@
       </w:r>
     </w:p>
     <w:p>
-      <w:bookmarkStart w:id="0" w:name="_GoBack"/>
-      <w:bookmarkEnd w:id="0"/>
       <w:r>
         <w:t xml:space="preserve">The agent is given the problem of solving a randomized maze environment in the least amount of actions. The agent is given access to the environment </w:t>
       </w:r>
@@ -747,6 +758,7 @@
         </w:numPr>
       </w:pPr>
       <w:r>
+        <w:lastRenderedPageBreak/>
         <w:t>The agent will explore the environment</w:t>
       </w:r>
     </w:p>
@@ -807,7 +819,6 @@
         </w:numPr>
       </w:pPr>
       <w:r>
-        <w:lastRenderedPageBreak/>
         <w:t>The agent can stop exploration</w:t>
       </w:r>
     </w:p>

</xml_diff>

<commit_message>
Documentation: Remove A Star algorithm from Capstone Proposal
</commit_message>
<xml_diff>
--- a/Capstone Proposal.docx
+++ b/Capstone Proposal.docx
@@ -126,23 +126,7 @@
     </w:p>
     <w:p>
       <w:r>
-        <w:t xml:space="preserve">This project is tasked with solving the problem of a robot mouse agent plotting a path from the bottom left corner of a maze to its center. The agent </w:t>
-      </w:r>
-      <w:proofErr w:type="gramStart"/>
-      <w:r>
-        <w:t>is allowed to</w:t>
-      </w:r>
-      <w:proofErr w:type="gramEnd"/>
-      <w:r>
-        <w:t xml:space="preserve"> embark on two runs of any given maze. The first run of the maze, the agent will explore, map, and analyze the environment to determine the best path plans to reach the center of the maze. The second run of the same maze, the agent will attempt to navigate the environment as quickly and efficiently as possible </w:t>
-      </w:r>
-      <w:proofErr w:type="gramStart"/>
-      <w:r>
-        <w:t>in order to</w:t>
-      </w:r>
-      <w:proofErr w:type="gramEnd"/>
-      <w:r>
-        <w:t xml:space="preserve"> reach the center of the maze.</w:t>
+        <w:t>This project is tasked with solving the problem of a robot mouse agent plotting a path from the bottom left corner of a maze to its center. The agent is allowed to embark on two runs of any given maze. The first run of the maze, the agent will explore, map, and analyze the environment to determine the best path plans to reach the center of the maze. The second run of the same maze, the agent will attempt to navigate the environment as quickly and efficiently as possible in order to reach the center of the maze.</w:t>
       </w:r>
     </w:p>
     <w:p/>
@@ -165,15 +149,10 @@
         <w:t xml:space="preserve">The maze is an environment of an n x n grid of squares, where n is even. The environment can have an n value range of twelve to sixteen. </w:t>
       </w:r>
       <w:r>
-        <w:t>The state space for this problem is equal to n * n * 4, where n is the size of the environment and 4 is the number of actions the agent can take in any given location within the environment. The state space is between, 576 and 1024, for environment sizes of 12 x 12 and 16 x 16 respectively.</w:t>
-      </w:r>
-      <w:r>
-        <w:t xml:space="preserve"> </w:t>
-      </w:r>
-    </w:p>
-    <w:p>
-      <w:bookmarkStart w:id="0" w:name="_GoBack"/>
-      <w:bookmarkEnd w:id="0"/>
+        <w:t xml:space="preserve">The state space for this problem is equal to n * n * 4, where n is the size of the environment and 4 is the number of actions the agent can take in any given location within the environment. The state space is between, 576 and 1024, for environment sizes of 12 x 12 and 16 x 16 respectively. </w:t>
+      </w:r>
+    </w:p>
+    <w:p>
       <w:r>
         <w:lastRenderedPageBreak/>
         <w:t>The environments are accessed through text files. The first line of the text file is a numbe</w:t>
@@ -297,15 +276,7 @@
         <w:jc w:val="center"/>
       </w:pPr>
       <w:r>
-        <w:t xml:space="preserve">{Left: Open, Bottom: Closed, </w:t>
-      </w:r>
-      <w:proofErr w:type="gramStart"/>
-      <w:r>
-        <w:t>Right</w:t>
-      </w:r>
-      <w:proofErr w:type="gramEnd"/>
-      <w:r>
-        <w:t>: Open, Upward: Closed}</w:t>
+        <w:t>{Left: Open, Bottom: Closed, Right: Open, Upward: Closed}</w:t>
       </w:r>
     </w:p>
     <w:p>
@@ -444,7 +415,442 @@
       <w:r>
         <w:t xml:space="preserve">, </w:t>
       </w:r>
+      <w:r>
+        <w:t xml:space="preserve">or </w:t>
+      </w:r>
+      <w:bookmarkStart w:id="0" w:name="_GoBack"/>
+      <w:bookmarkEnd w:id="0"/>
+      <w:r>
+        <w:fldChar w:fldCharType="begin"/>
+      </w:r>
+      <w:r>
+        <w:instrText xml:space="preserve"> HYPERLINK "https://en.wikipedia.org/wiki/Q-learning" </w:instrText>
+      </w:r>
+      <w:r>
+        <w:fldChar w:fldCharType="separate"/>
+      </w:r>
+      <w:r>
+        <w:rPr>
+          <w:rStyle w:val="Hyperlink"/>
+        </w:rPr>
+        <w:t>Q Learning</w:t>
+      </w:r>
+      <w:r>
+        <w:rPr>
+          <w:rStyle w:val="Hyperlink"/>
+        </w:rPr>
+        <w:fldChar w:fldCharType="end"/>
+      </w:r>
+      <w:r>
+        <w:rPr>
+          <w:vertAlign w:val="superscript"/>
+        </w:rPr>
+        <w:t>5</w:t>
+      </w:r>
+      <w:r>
+        <w:t xml:space="preserve"> </w:t>
+      </w:r>
+      <w:r>
+        <w:t>algorithms will be explored as possible solutions for path planning</w:t>
+      </w:r>
+      <w:r>
+        <w:t>. T</w:t>
+      </w:r>
+      <w:r>
+        <w:t>he environment will be analyzed</w:t>
+      </w:r>
+      <w:r>
+        <w:t xml:space="preserve"> during the first run</w:t>
+      </w:r>
+      <w:r>
+        <w:t>, and the age</w:t>
+      </w:r>
+      <w:r>
+        <w:t>nt will then</w:t>
+      </w:r>
+      <w:r>
+        <w:t xml:space="preserve"> utilize the path</w:t>
+      </w:r>
+      <w:r>
+        <w:t xml:space="preserve"> plan created</w:t>
+      </w:r>
+      <w:r>
+        <w:t xml:space="preserve"> with the least amount of actions to reach the goal.</w:t>
+      </w:r>
+    </w:p>
+    <w:p/>
+    <w:p>
+      <w:pPr>
+        <w:pStyle w:val="Heading2"/>
+      </w:pPr>
+      <w:r>
+        <w:t>Benchmark Model</w:t>
+      </w:r>
+    </w:p>
+    <w:p>
+      <w:r>
+        <w:t>The Benchmark Model</w:t>
+      </w:r>
+      <w:r>
+        <w:t xml:space="preserve"> for the agent directly relates to how the evaluation metrics are done for scoring the agent’s path planning regarding steps taken within the environment. The agent is restricted to a </w:t>
+      </w:r>
+      <w:r>
+        <w:lastRenderedPageBreak/>
+        <w:t>total of one thousand time steps total for both runs within the environment.</w:t>
+      </w:r>
+      <w:r>
+        <w:t xml:space="preserve"> One baseline model would be that of taking five hundred actions for each run, maximizing the allowed one thousand time steps. These actions could be random actions to create a true baseline model, which would be random guessing path planning. If the solution for the agent does better than this baseline model, it would be a successful model. The following score would result for the baseline model:</w:t>
+      </w:r>
+    </w:p>
+    <w:p>
+      <w:pPr>
+        <w:jc w:val="center"/>
+        <w:rPr>
+          <w:vertAlign w:val="subscript"/>
+        </w:rPr>
+      </w:pPr>
+      <w:r>
+        <w:t>Score = #actions</w:t>
+      </w:r>
+      <w:r>
+        <w:rPr>
+          <w:vertAlign w:val="subscript"/>
+        </w:rPr>
+        <w:t>2</w:t>
+      </w:r>
+      <w:r>
+        <w:t xml:space="preserve"> + (1/13) * #actions</w:t>
+      </w:r>
+      <w:r>
+        <w:rPr>
+          <w:vertAlign w:val="subscript"/>
+        </w:rPr>
+        <w:t xml:space="preserve">1 </w:t>
+      </w:r>
+    </w:p>
+    <w:p>
+      <w:pPr>
+        <w:jc w:val="center"/>
+      </w:pPr>
+      <w:r>
+        <w:t>Score</w:t>
+      </w:r>
+      <w:r>
+        <w:rPr>
+          <w:vertAlign w:val="subscript"/>
+        </w:rPr>
+        <w:t>Baseline</w:t>
+      </w:r>
+      <w:r>
+        <w:t xml:space="preserve"> = 500 + (1/13) * 500</w:t>
+      </w:r>
+    </w:p>
+    <w:p>
+      <w:pPr>
+        <w:jc w:val="center"/>
+      </w:pPr>
+      <w:r>
+        <w:t>Score</w:t>
+      </w:r>
+      <w:r>
+        <w:rPr>
+          <w:vertAlign w:val="subscript"/>
+        </w:rPr>
+        <w:t>Baseline</w:t>
+      </w:r>
+      <w:r>
+        <w:t xml:space="preserve"> = 538.46</w:t>
+      </w:r>
+    </w:p>
+    <w:p>
+      <w:pPr>
+        <w:jc w:val="center"/>
+      </w:pPr>
+    </w:p>
+    <w:p/>
+    <w:p>
+      <w:pPr>
+        <w:pStyle w:val="Heading2"/>
+      </w:pPr>
+      <w:r>
+        <w:t>Evaluation Metrics</w:t>
+      </w:r>
+    </w:p>
+    <w:p>
+      <w:r>
+        <w:t>T</w:t>
+      </w:r>
+      <w:r>
+        <w:t xml:space="preserve">he agent will explore multiple environments and must complete two runs on each. During the first run of the environment, the agent will be allowed to freely explore in order to build a map of the environment. At someone point during the exploration, the agent must enter the goal area but, the agent is free to continue exploring the environment after entering the goal area. </w:t>
+      </w:r>
+    </w:p>
+    <w:p>
+      <w:r>
+        <w:t>The second run of the environment, the agent will be returned to the starting position and orientation. The agent’s goal is to then navigate to the goal area in fastest time possible, minimizing actions (time steps) taken by the agent.</w:t>
+      </w:r>
+    </w:p>
+    <w:p>
+      <w:r>
+        <w:t>The agent’s score is the number of time steps required to execute the second run, plus one thi</w:t>
+      </w:r>
+      <w:r>
+        <w:t xml:space="preserve">rtieth the number of actions </w:t>
+      </w:r>
+      <w:r>
+        <w:t xml:space="preserve">taken during the first run. The maximum </w:t>
+      </w:r>
+      <w:r>
+        <w:t xml:space="preserve">actions </w:t>
+      </w:r>
+      <w:r>
+        <w:t>allowed for a completion o</w:t>
+      </w:r>
+      <w:r>
+        <w:t>f both runs is one thousand actions for both runs for a single environment.</w:t>
+      </w:r>
+    </w:p>
+    <w:p>
+      <w:pPr>
+        <w:jc w:val="center"/>
+      </w:pPr>
+      <w:r>
+        <w:t>Score = #actions</w:t>
+      </w:r>
+      <w:r>
+        <w:rPr>
+          <w:vertAlign w:val="subscript"/>
+        </w:rPr>
+        <w:t>2</w:t>
+      </w:r>
+      <w:r>
+        <w:t xml:space="preserve"> + (1/13) * #actions</w:t>
+      </w:r>
+      <w:r>
+        <w:rPr>
+          <w:vertAlign w:val="subscript"/>
+        </w:rPr>
+        <w:t xml:space="preserve">1 </w:t>
+      </w:r>
+    </w:p>
+    <w:p>
+      <w:pPr>
+        <w:jc w:val="center"/>
+      </w:pPr>
+      <w:r>
+        <w:t>where lower Score is better</w:t>
+      </w:r>
+    </w:p>
+    <w:p/>
+    <w:p>
+      <w:pPr>
+        <w:pStyle w:val="Heading2"/>
+      </w:pPr>
+      <w:r>
+        <w:t>Project Design</w:t>
+      </w:r>
+    </w:p>
+    <w:p>
+      <w:r>
+        <w:t xml:space="preserve">The agent is given the problem of solving a randomized maze environment in the least amount of actions. The agent is given access to the environment </w:t>
+      </w:r>
+      <w:r>
+        <w:t>dimensions initially, then allowed to explore the environment in the first run. The second run, the agent should utilize the optimal path in order to take the minimum actions necessary to reach the goal. Thus, receiving the best (lowest) score possible during the second run.</w:t>
+      </w:r>
+      <w:r>
+        <w:t xml:space="preserve"> The following theoretical high level workflow will be taken:</w:t>
+      </w:r>
+    </w:p>
+    <w:p>
+      <w:pPr>
+        <w:pStyle w:val="ListParagraph"/>
+        <w:numPr>
+          <w:ilvl w:val="0"/>
+          <w:numId w:val="3"/>
+        </w:numPr>
+      </w:pPr>
+      <w:r>
+        <w:t>Dimension of environment will be taken in on the initialization of the agent</w:t>
+      </w:r>
+    </w:p>
+    <w:p>
+      <w:pPr>
+        <w:pStyle w:val="ListParagraph"/>
+        <w:numPr>
+          <w:ilvl w:val="0"/>
+          <w:numId w:val="3"/>
+        </w:numPr>
+      </w:pPr>
+      <w:r>
+        <w:t>The goal location area will be derived from the environment dimension</w:t>
+      </w:r>
+    </w:p>
+    <w:p>
+      <w:pPr>
+        <w:pStyle w:val="ListParagraph"/>
+        <w:numPr>
+          <w:ilvl w:val="0"/>
+          <w:numId w:val="3"/>
+        </w:numPr>
+      </w:pPr>
+      <w:r>
+        <w:t>First run of the environment:</w:t>
+      </w:r>
+    </w:p>
+    <w:p>
+      <w:pPr>
+        <w:pStyle w:val="ListParagraph"/>
+        <w:numPr>
+          <w:ilvl w:val="1"/>
+          <w:numId w:val="3"/>
+        </w:numPr>
+      </w:pPr>
+      <w:r>
+        <w:lastRenderedPageBreak/>
+        <w:t>The agent will explore the environment</w:t>
+      </w:r>
+    </w:p>
+    <w:p>
+      <w:pPr>
+        <w:pStyle w:val="ListParagraph"/>
+        <w:numPr>
+          <w:ilvl w:val="2"/>
+          <w:numId w:val="3"/>
+        </w:numPr>
+      </w:pPr>
+      <w:r>
+        <w:t>This could be done with random actions, actions that prefer to move towards the middle until encountering a wall, or another means of selecting actions</w:t>
+      </w:r>
+    </w:p>
+    <w:p>
+      <w:pPr>
+        <w:pStyle w:val="ListParagraph"/>
+        <w:numPr>
+          <w:ilvl w:val="1"/>
+          <w:numId w:val="3"/>
+        </w:numPr>
+      </w:pPr>
+      <w:r>
+        <w:t>The agent will record the environment during exploration, i.e. where there are walls</w:t>
+      </w:r>
+    </w:p>
+    <w:p>
+      <w:pPr>
+        <w:pStyle w:val="ListParagraph"/>
+        <w:numPr>
+          <w:ilvl w:val="1"/>
+          <w:numId w:val="3"/>
+        </w:numPr>
+      </w:pPr>
+      <w:r>
+        <w:t>The agent will not attempt to run into walls discovered</w:t>
+      </w:r>
+    </w:p>
+    <w:p>
+      <w:pPr>
+        <w:pStyle w:val="ListParagraph"/>
+        <w:numPr>
+          <w:ilvl w:val="1"/>
+          <w:numId w:val="3"/>
+        </w:numPr>
+      </w:pPr>
+      <w:r>
+        <w:t>The agent will reach the goal</w:t>
+      </w:r>
+    </w:p>
+    <w:p>
+      <w:pPr>
+        <w:pStyle w:val="ListParagraph"/>
+        <w:numPr>
+          <w:ilvl w:val="2"/>
+          <w:numId w:val="3"/>
+        </w:numPr>
+      </w:pPr>
+      <w:r>
+        <w:t>The agent can stop exploration</w:t>
+      </w:r>
+    </w:p>
+    <w:p>
+      <w:pPr>
+        <w:pStyle w:val="ListParagraph"/>
+        <w:numPr>
+          <w:ilvl w:val="2"/>
+          <w:numId w:val="3"/>
+        </w:numPr>
+      </w:pPr>
+      <w:r>
+        <w:t>The agent can continue exploration until the environment is completely discovered</w:t>
+      </w:r>
+    </w:p>
+    <w:p>
+      <w:pPr>
+        <w:pStyle w:val="ListParagraph"/>
+        <w:numPr>
+          <w:ilvl w:val="0"/>
+          <w:numId w:val="3"/>
+        </w:numPr>
+      </w:pPr>
+      <w:r>
+        <w:t>The path planning algorithm will take in the recorded environment data and decide the optimal path for the agent</w:t>
+      </w:r>
+    </w:p>
+    <w:p>
+      <w:pPr>
+        <w:pStyle w:val="ListParagraph"/>
+        <w:numPr>
+          <w:ilvl w:val="1"/>
+          <w:numId w:val="3"/>
+        </w:numPr>
+      </w:pPr>
       <w:hyperlink r:id="rId10" w:history="1">
+        <w:r>
+          <w:rPr>
+            <w:rStyle w:val="Hyperlink"/>
+          </w:rPr>
+          <w:t>Decision Tree</w:t>
+        </w:r>
+      </w:hyperlink>
+      <w:r>
+        <w:rPr>
+          <w:vertAlign w:val="superscript"/>
+        </w:rPr>
+        <w:t>3</w:t>
+      </w:r>
+    </w:p>
+    <w:p>
+      <w:pPr>
+        <w:pStyle w:val="ListParagraph"/>
+        <w:numPr>
+          <w:ilvl w:val="1"/>
+          <w:numId w:val="3"/>
+        </w:numPr>
+      </w:pPr>
+      <w:hyperlink r:id="rId11" w:history="1">
+        <w:r>
+          <w:rPr>
+            <w:rStyle w:val="Hyperlink"/>
+          </w:rPr>
+          <w:t>Neural Network</w:t>
+        </w:r>
+      </w:hyperlink>
+      <w:r>
+        <w:rPr>
+          <w:vertAlign w:val="superscript"/>
+        </w:rPr>
+        <w:t>4</w:t>
+      </w:r>
+      <w:r>
+        <w:t xml:space="preserve"> </w:t>
+      </w:r>
+    </w:p>
+    <w:p>
+      <w:pPr>
+        <w:pStyle w:val="ListParagraph"/>
+        <w:numPr>
+          <w:ilvl w:val="1"/>
+          <w:numId w:val="3"/>
+        </w:numPr>
+      </w:pPr>
+      <w:hyperlink r:id="rId12" w:history="1">
         <w:r>
           <w:rPr>
             <w:rStyle w:val="Hyperlink"/>
@@ -458,260 +864,6 @@
         </w:rPr>
         <w:t>5</w:t>
       </w:r>
-      <w:r>
-        <w:t xml:space="preserve">, or </w:t>
-      </w:r>
-      <w:hyperlink r:id="rId11" w:history="1">
-        <w:r>
-          <w:rPr>
-            <w:rStyle w:val="Hyperlink"/>
-          </w:rPr>
-          <w:t>A*</w:t>
-        </w:r>
-      </w:hyperlink>
-      <w:r>
-        <w:rPr>
-          <w:vertAlign w:val="superscript"/>
-        </w:rPr>
-        <w:t>6</w:t>
-      </w:r>
-      <w:r>
-        <w:t xml:space="preserve"> algorithms will be explored as possible solutions for path planning</w:t>
-      </w:r>
-      <w:r>
-        <w:t>. T</w:t>
-      </w:r>
-      <w:r>
-        <w:t>he environment will be analyzed</w:t>
-      </w:r>
-      <w:r>
-        <w:t xml:space="preserve"> during the first run</w:t>
-      </w:r>
-      <w:r>
-        <w:t>, and the age</w:t>
-      </w:r>
-      <w:r>
-        <w:t>nt will then</w:t>
-      </w:r>
-      <w:r>
-        <w:t xml:space="preserve"> utilize the path</w:t>
-      </w:r>
-      <w:r>
-        <w:t xml:space="preserve"> plan created</w:t>
-      </w:r>
-      <w:r>
-        <w:t xml:space="preserve"> with the least amount of actions to reach the goal.</w:t>
-      </w:r>
-    </w:p>
-    <w:p/>
-    <w:p>
-      <w:pPr>
-        <w:pStyle w:val="Heading2"/>
-      </w:pPr>
-      <w:r>
-        <w:t>Benchmark Model</w:t>
-      </w:r>
-    </w:p>
-    <w:p>
-      <w:r>
-        <w:t>The Benchmark Model</w:t>
-      </w:r>
-      <w:r>
-        <w:t xml:space="preserve"> for the agent directly relates to how the evaluation metrics are done for scoring the agent’s path planning regarding steps taken within the environment. The agent is restricted to a </w:t>
-      </w:r>
-      <w:r>
-        <w:lastRenderedPageBreak/>
-        <w:t>total of one thousand time steps total for both runs within the environment.</w:t>
-      </w:r>
-      <w:r>
-        <w:t xml:space="preserve"> One baseline model would be that of taking five hundred actions for each run, maximizing the allowed one thousand time steps. These actions could be random actions to create a true baseline model, which would be random guessing path planning. If the solution for the agent does better than this baseline model, it would be a successful model. The following score would result for the baseline model:</w:t>
-      </w:r>
-    </w:p>
-    <w:p>
-      <w:pPr>
-        <w:jc w:val="center"/>
-        <w:rPr>
-          <w:vertAlign w:val="subscript"/>
-        </w:rPr>
-      </w:pPr>
-      <w:r>
-        <w:t>Score = #actions</w:t>
-      </w:r>
-      <w:r>
-        <w:rPr>
-          <w:vertAlign w:val="subscript"/>
-        </w:rPr>
-        <w:t>2</w:t>
-      </w:r>
-      <w:r>
-        <w:t xml:space="preserve"> + (1/13) * #actions</w:t>
-      </w:r>
-      <w:r>
-        <w:rPr>
-          <w:vertAlign w:val="subscript"/>
-        </w:rPr>
-        <w:t xml:space="preserve">1 </w:t>
-      </w:r>
-    </w:p>
-    <w:p>
-      <w:pPr>
-        <w:jc w:val="center"/>
-      </w:pPr>
-      <w:proofErr w:type="spellStart"/>
-      <w:r>
-        <w:t>Score</w:t>
-      </w:r>
-      <w:r>
-        <w:rPr>
-          <w:vertAlign w:val="subscript"/>
-        </w:rPr>
-        <w:t>Baseline</w:t>
-      </w:r>
-      <w:proofErr w:type="spellEnd"/>
-      <w:r>
-        <w:t xml:space="preserve"> = 500 + (1/13) * 500</w:t>
-      </w:r>
-    </w:p>
-    <w:p>
-      <w:pPr>
-        <w:jc w:val="center"/>
-      </w:pPr>
-      <w:proofErr w:type="spellStart"/>
-      <w:r>
-        <w:t>Score</w:t>
-      </w:r>
-      <w:r>
-        <w:rPr>
-          <w:vertAlign w:val="subscript"/>
-        </w:rPr>
-        <w:t>Baseline</w:t>
-      </w:r>
-      <w:proofErr w:type="spellEnd"/>
-      <w:r>
-        <w:t xml:space="preserve"> = 538.46</w:t>
-      </w:r>
-    </w:p>
-    <w:p>
-      <w:pPr>
-        <w:jc w:val="center"/>
-      </w:pPr>
-    </w:p>
-    <w:p/>
-    <w:p>
-      <w:pPr>
-        <w:pStyle w:val="Heading2"/>
-      </w:pPr>
-      <w:r>
-        <w:t>Evaluation Metrics</w:t>
-      </w:r>
-    </w:p>
-    <w:p>
-      <w:r>
-        <w:t>T</w:t>
-      </w:r>
-      <w:r>
-        <w:t xml:space="preserve">he agent will explore multiple environments and must complete two runs on each. During the first run of the environment, the agent will be allowed to freely explore </w:t>
-      </w:r>
-      <w:proofErr w:type="gramStart"/>
-      <w:r>
-        <w:t>in order to</w:t>
-      </w:r>
-      <w:proofErr w:type="gramEnd"/>
-      <w:r>
-        <w:t xml:space="preserve"> build a map of the environment. At someone point during the exploration, the agent must enter the goal area but, the agent is free to continue exploring the environment after entering the goal area. </w:t>
-      </w:r>
-    </w:p>
-    <w:p>
-      <w:r>
-        <w:t>The second run of the environment, the agent will be returned to the starting position and orientation. The agent’s goal is to then navigate to the goal area in fastest time possible, minimizing actions (time steps) taken by the agent.</w:t>
-      </w:r>
-    </w:p>
-    <w:p>
-      <w:r>
-        <w:t>The agent’s score is the number of time steps required to execute the second run, plus one thi</w:t>
-      </w:r>
-      <w:r>
-        <w:t xml:space="preserve">rtieth the number of actions </w:t>
-      </w:r>
-      <w:r>
-        <w:t xml:space="preserve">taken during the first run. The maximum </w:t>
-      </w:r>
-      <w:r>
-        <w:t xml:space="preserve">actions </w:t>
-      </w:r>
-      <w:r>
-        <w:t>allowed for a completion o</w:t>
-      </w:r>
-      <w:r>
-        <w:t>f both runs is one thousand actions for both runs for a single environment.</w:t>
-      </w:r>
-    </w:p>
-    <w:p>
-      <w:pPr>
-        <w:jc w:val="center"/>
-      </w:pPr>
-      <w:r>
-        <w:t>Score = #actions</w:t>
-      </w:r>
-      <w:r>
-        <w:rPr>
-          <w:vertAlign w:val="subscript"/>
-        </w:rPr>
-        <w:t>2</w:t>
-      </w:r>
-      <w:r>
-        <w:t xml:space="preserve"> + (1/13) * #actions</w:t>
-      </w:r>
-      <w:r>
-        <w:rPr>
-          <w:vertAlign w:val="subscript"/>
-        </w:rPr>
-        <w:t xml:space="preserve">1 </w:t>
-      </w:r>
-    </w:p>
-    <w:p>
-      <w:pPr>
-        <w:jc w:val="center"/>
-      </w:pPr>
-      <w:r>
-        <w:t>where lower Score is better</w:t>
-      </w:r>
-    </w:p>
-    <w:p/>
-    <w:p>
-      <w:pPr>
-        <w:pStyle w:val="Heading2"/>
-      </w:pPr>
-      <w:r>
-        <w:t>Project Design</w:t>
-      </w:r>
-    </w:p>
-    <w:p>
-      <w:r>
-        <w:t xml:space="preserve">The agent is given the problem of solving a randomized maze environment in the least amount of actions. The agent is given access to the environment </w:t>
-      </w:r>
-      <w:r>
-        <w:t xml:space="preserve">dimensions initially, then allowed to explore the environment in the first run. The second run, the agent should utilize the optimal path </w:t>
-      </w:r>
-      <w:proofErr w:type="gramStart"/>
-      <w:r>
-        <w:t>in order to</w:t>
-      </w:r>
-      <w:proofErr w:type="gramEnd"/>
-      <w:r>
-        <w:t xml:space="preserve"> take the minimum actions necessary to reach the goal. Thus, receiving the best (lowest) score possible during the second run.</w:t>
-      </w:r>
-      <w:r>
-        <w:t xml:space="preserve"> The following theoretical </w:t>
-      </w:r>
-      <w:proofErr w:type="gramStart"/>
-      <w:r>
-        <w:t>high level</w:t>
-      </w:r>
-      <w:proofErr w:type="gramEnd"/>
-      <w:r>
-        <w:t xml:space="preserve"> workflow will be taken:</w:t>
-      </w:r>
     </w:p>
     <w:p>
       <w:pPr>
@@ -722,31 +874,7 @@
         </w:numPr>
       </w:pPr>
       <w:r>
-        <w:t>Dimension of environment will be taken in on the initialization of the agent</w:t>
-      </w:r>
-    </w:p>
-    <w:p>
-      <w:pPr>
-        <w:pStyle w:val="ListParagraph"/>
-        <w:numPr>
-          <w:ilvl w:val="0"/>
-          <w:numId w:val="3"/>
-        </w:numPr>
-      </w:pPr>
-      <w:r>
-        <w:t>The goal location area will be derived from the environment dimension</w:t>
-      </w:r>
-    </w:p>
-    <w:p>
-      <w:pPr>
-        <w:pStyle w:val="ListParagraph"/>
-        <w:numPr>
-          <w:ilvl w:val="0"/>
-          <w:numId w:val="3"/>
-        </w:numPr>
-      </w:pPr>
-      <w:r>
-        <w:t>First run of the environment:</w:t>
+        <w:t>Second run of the environment:</w:t>
       </w:r>
     </w:p>
     <w:p>
@@ -758,20 +886,7 @@
         </w:numPr>
       </w:pPr>
       <w:r>
-        <w:lastRenderedPageBreak/>
-        <w:t>The agent will explore the environment</w:t>
-      </w:r>
-    </w:p>
-    <w:p>
-      <w:pPr>
-        <w:pStyle w:val="ListParagraph"/>
-        <w:numPr>
-          <w:ilvl w:val="2"/>
-          <w:numId w:val="3"/>
-        </w:numPr>
-      </w:pPr>
-      <w:r>
-        <w:t>This could be done with random actions, actions that prefer to move towards the middle until encountering a wall, or another means of selecting actions</w:t>
+        <w:t>The agent will follow the path planned by the algorithm</w:t>
       </w:r>
     </w:p>
     <w:p>
@@ -783,197 +898,6 @@
         </w:numPr>
       </w:pPr>
       <w:r>
-        <w:t>The agent will record the environment during exploration, i.e. where there are walls</w:t>
-      </w:r>
-    </w:p>
-    <w:p>
-      <w:pPr>
-        <w:pStyle w:val="ListParagraph"/>
-        <w:numPr>
-          <w:ilvl w:val="1"/>
-          <w:numId w:val="3"/>
-        </w:numPr>
-      </w:pPr>
-      <w:r>
-        <w:t>The agent will not attempt to run into walls discovered</w:t>
-      </w:r>
-    </w:p>
-    <w:p>
-      <w:pPr>
-        <w:pStyle w:val="ListParagraph"/>
-        <w:numPr>
-          <w:ilvl w:val="1"/>
-          <w:numId w:val="3"/>
-        </w:numPr>
-      </w:pPr>
-      <w:r>
-        <w:t>The agent will reach the goal</w:t>
-      </w:r>
-    </w:p>
-    <w:p>
-      <w:pPr>
-        <w:pStyle w:val="ListParagraph"/>
-        <w:numPr>
-          <w:ilvl w:val="2"/>
-          <w:numId w:val="3"/>
-        </w:numPr>
-      </w:pPr>
-      <w:r>
-        <w:t>The agent can stop exploration</w:t>
-      </w:r>
-    </w:p>
-    <w:p>
-      <w:pPr>
-        <w:pStyle w:val="ListParagraph"/>
-        <w:numPr>
-          <w:ilvl w:val="2"/>
-          <w:numId w:val="3"/>
-        </w:numPr>
-      </w:pPr>
-      <w:r>
-        <w:t>The agent can continue exploration until the environment is completely discovered</w:t>
-      </w:r>
-    </w:p>
-    <w:p>
-      <w:pPr>
-        <w:pStyle w:val="ListParagraph"/>
-        <w:numPr>
-          <w:ilvl w:val="0"/>
-          <w:numId w:val="3"/>
-        </w:numPr>
-      </w:pPr>
-      <w:r>
-        <w:t>The path planning algorithm will take in the recorded environment data and decide the optimal path for the agent</w:t>
-      </w:r>
-    </w:p>
-    <w:p>
-      <w:pPr>
-        <w:pStyle w:val="ListParagraph"/>
-        <w:numPr>
-          <w:ilvl w:val="1"/>
-          <w:numId w:val="3"/>
-        </w:numPr>
-      </w:pPr>
-      <w:hyperlink r:id="rId12" w:history="1">
-        <w:r>
-          <w:rPr>
-            <w:rStyle w:val="Hyperlink"/>
-          </w:rPr>
-          <w:t>Decision Tree</w:t>
-        </w:r>
-      </w:hyperlink>
-      <w:r>
-        <w:rPr>
-          <w:vertAlign w:val="superscript"/>
-        </w:rPr>
-        <w:t>3</w:t>
-      </w:r>
-    </w:p>
-    <w:p>
-      <w:pPr>
-        <w:pStyle w:val="ListParagraph"/>
-        <w:numPr>
-          <w:ilvl w:val="1"/>
-          <w:numId w:val="3"/>
-        </w:numPr>
-      </w:pPr>
-      <w:hyperlink r:id="rId13" w:history="1">
-        <w:r>
-          <w:rPr>
-            <w:rStyle w:val="Hyperlink"/>
-          </w:rPr>
-          <w:t>Neural Network</w:t>
-        </w:r>
-      </w:hyperlink>
-      <w:r>
-        <w:rPr>
-          <w:vertAlign w:val="superscript"/>
-        </w:rPr>
-        <w:t>4</w:t>
-      </w:r>
-      <w:r>
-        <w:t xml:space="preserve"> </w:t>
-      </w:r>
-    </w:p>
-    <w:p>
-      <w:pPr>
-        <w:pStyle w:val="ListParagraph"/>
-        <w:numPr>
-          <w:ilvl w:val="1"/>
-          <w:numId w:val="3"/>
-        </w:numPr>
-      </w:pPr>
-      <w:hyperlink r:id="rId14" w:history="1">
-        <w:r>
-          <w:rPr>
-            <w:rStyle w:val="Hyperlink"/>
-          </w:rPr>
-          <w:t>Q Learning</w:t>
-        </w:r>
-      </w:hyperlink>
-      <w:r>
-        <w:rPr>
-          <w:vertAlign w:val="superscript"/>
-        </w:rPr>
-        <w:t>5</w:t>
-      </w:r>
-    </w:p>
-    <w:p>
-      <w:pPr>
-        <w:pStyle w:val="ListParagraph"/>
-        <w:numPr>
-          <w:ilvl w:val="1"/>
-          <w:numId w:val="3"/>
-        </w:numPr>
-      </w:pPr>
-      <w:hyperlink r:id="rId15" w:history="1">
-        <w:r>
-          <w:rPr>
-            <w:rStyle w:val="Hyperlink"/>
-          </w:rPr>
-          <w:t>A*</w:t>
-        </w:r>
-      </w:hyperlink>
-      <w:r>
-        <w:rPr>
-          <w:vertAlign w:val="superscript"/>
-        </w:rPr>
-        <w:t>6</w:t>
-      </w:r>
-    </w:p>
-    <w:p>
-      <w:pPr>
-        <w:pStyle w:val="ListParagraph"/>
-        <w:numPr>
-          <w:ilvl w:val="0"/>
-          <w:numId w:val="3"/>
-        </w:numPr>
-      </w:pPr>
-      <w:r>
-        <w:t>Second run of the environment:</w:t>
-      </w:r>
-    </w:p>
-    <w:p>
-      <w:pPr>
-        <w:pStyle w:val="ListParagraph"/>
-        <w:numPr>
-          <w:ilvl w:val="1"/>
-          <w:numId w:val="3"/>
-        </w:numPr>
-      </w:pPr>
-      <w:r>
-        <w:t>The agent will follow the path planned by the algorithm</w:t>
-      </w:r>
-    </w:p>
-    <w:p>
-      <w:pPr>
-        <w:pStyle w:val="ListParagraph"/>
-        <w:numPr>
-          <w:ilvl w:val="1"/>
-          <w:numId w:val="3"/>
-        </w:numPr>
-      </w:pPr>
-      <w:r>
         <w:t>The agent will stop once the goal is reached</w:t>
       </w:r>
     </w:p>
@@ -1068,7 +992,7 @@
           <w:numId w:val="2"/>
         </w:numPr>
       </w:pPr>
-      <w:hyperlink r:id="rId16" w:history="1">
+      <w:hyperlink r:id="rId13" w:history="1">
         <w:r>
           <w:rPr>
             <w:rStyle w:val="Hyperlink"/>
@@ -1088,7 +1012,7 @@
           <w:numId w:val="2"/>
         </w:numPr>
       </w:pPr>
-      <w:hyperlink r:id="rId17" w:history="1">
+      <w:hyperlink r:id="rId14" w:history="1">
         <w:r>
           <w:rPr>
             <w:rStyle w:val="Hyperlink"/>
@@ -1108,32 +1032,12 @@
           <w:numId w:val="2"/>
         </w:numPr>
       </w:pPr>
-      <w:hyperlink r:id="rId18" w:history="1">
+      <w:hyperlink r:id="rId15" w:history="1">
         <w:r>
           <w:rPr>
             <w:rStyle w:val="Hyperlink"/>
           </w:rPr>
           <w:t>https://en.wikipedia.org/wiki/Q-learning</w:t>
-        </w:r>
-      </w:hyperlink>
-      <w:r>
-        <w:t xml:space="preserve"> </w:t>
-      </w:r>
-    </w:p>
-    <w:p>
-      <w:pPr>
-        <w:pStyle w:val="ListParagraph"/>
-        <w:numPr>
-          <w:ilvl w:val="0"/>
-          <w:numId w:val="2"/>
-        </w:numPr>
-      </w:pPr>
-      <w:hyperlink r:id="rId19" w:history="1">
-        <w:r>
-          <w:rPr>
-            <w:rStyle w:val="Hyperlink"/>
-          </w:rPr>
-          <w:t>https://en.wikipedia.org/wiki/A*_search_algorithm</w:t>
         </w:r>
       </w:hyperlink>
       <w:r>

</xml_diff>

<commit_message>
Chore: Create showrobot.py for showing robot exploring test mazes
</commit_message>
<xml_diff>
--- a/Capstone Proposal.docx
+++ b/Capstone Proposal.docx
@@ -64,6 +64,8 @@
           <w:t>core outline</w:t>
         </w:r>
       </w:hyperlink>
+      <w:bookmarkStart w:id="0" w:name="_GoBack"/>
+      <w:bookmarkEnd w:id="0"/>
       <w:r>
         <w:rPr>
           <w:vertAlign w:val="superscript"/>
@@ -126,7 +128,23 @@
     </w:p>
     <w:p>
       <w:r>
-        <w:t>This project is tasked with solving the problem of a robot mouse agent plotting a path from the bottom left corner of a maze to its center. The agent is allowed to embark on two runs of any given maze. The first run of the maze, the agent will explore, map, and analyze the environment to determine the best path plans to reach the center of the maze. The second run of the same maze, the agent will attempt to navigate the environment as quickly and efficiently as possible in order to reach the center of the maze.</w:t>
+        <w:t xml:space="preserve">This project is tasked with solving the problem of a robot mouse agent plotting a path from the bottom left corner of a maze to its center. The agent </w:t>
+      </w:r>
+      <w:proofErr w:type="gramStart"/>
+      <w:r>
+        <w:t>is allowed to</w:t>
+      </w:r>
+      <w:proofErr w:type="gramEnd"/>
+      <w:r>
+        <w:t xml:space="preserve"> embark on two runs of any given maze. The first run of the maze, the agent will explore, map, and analyze the environment to determine the best path plans to reach the center of the maze. The second run of the same maze, the agent will attempt to navigate the environment as quickly and efficiently as possible </w:t>
+      </w:r>
+      <w:proofErr w:type="gramStart"/>
+      <w:r>
+        <w:t>in order to</w:t>
+      </w:r>
+      <w:proofErr w:type="gramEnd"/>
+      <w:r>
+        <w:t xml:space="preserve"> reach the center of the maze.</w:t>
       </w:r>
     </w:p>
     <w:p/>
@@ -276,7 +294,15 @@
         <w:jc w:val="center"/>
       </w:pPr>
       <w:r>
-        <w:t>{Left: Open, Bottom: Closed, Right: Open, Upward: Closed}</w:t>
+        <w:t xml:space="preserve">{Left: Open, Bottom: Closed, </w:t>
+      </w:r>
+      <w:proofErr w:type="gramStart"/>
+      <w:r>
+        <w:t>Right</w:t>
+      </w:r>
+      <w:proofErr w:type="gramEnd"/>
+      <w:r>
+        <w:t>: Open, Upward: Closed}</w:t>
       </w:r>
     </w:p>
     <w:p>
@@ -418,29 +444,14 @@
       <w:r>
         <w:t xml:space="preserve">or </w:t>
       </w:r>
-      <w:bookmarkStart w:id="0" w:name="_GoBack"/>
-      <w:bookmarkEnd w:id="0"/>
-      <w:r>
-        <w:fldChar w:fldCharType="begin"/>
-      </w:r>
-      <w:r>
-        <w:instrText xml:space="preserve"> HYPERLINK "https://en.wikipedia.org/wiki/Q-learning" </w:instrText>
-      </w:r>
-      <w:r>
-        <w:fldChar w:fldCharType="separate"/>
-      </w:r>
-      <w:r>
-        <w:rPr>
-          <w:rStyle w:val="Hyperlink"/>
-        </w:rPr>
-        <w:t>Q Learning</w:t>
-      </w:r>
-      <w:r>
-        <w:rPr>
-          <w:rStyle w:val="Hyperlink"/>
-        </w:rPr>
-        <w:fldChar w:fldCharType="end"/>
-      </w:r>
+      <w:hyperlink r:id="rId10" w:history="1">
+        <w:r>
+          <w:rPr>
+            <w:rStyle w:val="Hyperlink"/>
+          </w:rPr>
+          <w:t>Q Learning</w:t>
+        </w:r>
+      </w:hyperlink>
       <w:r>
         <w:rPr>
           <w:vertAlign w:val="superscript"/>
@@ -532,6 +543,7 @@
       <w:pPr>
         <w:jc w:val="center"/>
       </w:pPr>
+      <w:proofErr w:type="spellStart"/>
       <w:r>
         <w:t>Score</w:t>
       </w:r>
@@ -541,6 +553,7 @@
         </w:rPr>
         <w:t>Baseline</w:t>
       </w:r>
+      <w:proofErr w:type="spellEnd"/>
       <w:r>
         <w:t xml:space="preserve"> = 500 + (1/13) * 500</w:t>
       </w:r>
@@ -549,6 +562,7 @@
       <w:pPr>
         <w:jc w:val="center"/>
       </w:pPr>
+      <w:proofErr w:type="spellStart"/>
       <w:r>
         <w:t>Score</w:t>
       </w:r>
@@ -558,6 +572,7 @@
         </w:rPr>
         <w:t>Baseline</w:t>
       </w:r>
+      <w:proofErr w:type="spellEnd"/>
       <w:r>
         <w:t xml:space="preserve"> = 538.46</w:t>
       </w:r>
@@ -581,7 +596,15 @@
         <w:t>T</w:t>
       </w:r>
       <w:r>
-        <w:t xml:space="preserve">he agent will explore multiple environments and must complete two runs on each. During the first run of the environment, the agent will be allowed to freely explore in order to build a map of the environment. At someone point during the exploration, the agent must enter the goal area but, the agent is free to continue exploring the environment after entering the goal area. </w:t>
+        <w:t xml:space="preserve">he agent will explore multiple environments and must complete two runs on each. During the first run of the environment, the agent will be allowed to freely explore </w:t>
+      </w:r>
+      <w:proofErr w:type="gramStart"/>
+      <w:r>
+        <w:t>in order to</w:t>
+      </w:r>
+      <w:proofErr w:type="gramEnd"/>
+      <w:r>
+        <w:t xml:space="preserve"> build a map of the environment. At someone point during the exploration, the agent must enter the goal area but, the agent is free to continue exploring the environment after entering the goal area. </w:t>
       </w:r>
     </w:p>
     <w:p>
@@ -654,10 +677,26 @@
         <w:t xml:space="preserve">The agent is given the problem of solving a randomized maze environment in the least amount of actions. The agent is given access to the environment </w:t>
       </w:r>
       <w:r>
-        <w:t>dimensions initially, then allowed to explore the environment in the first run. The second run, the agent should utilize the optimal path in order to take the minimum actions necessary to reach the goal. Thus, receiving the best (lowest) score possible during the second run.</w:t>
-      </w:r>
-      <w:r>
-        <w:t xml:space="preserve"> The following theoretical high level workflow will be taken:</w:t>
+        <w:t xml:space="preserve">dimensions initially, then allowed to explore the environment in the first run. The second run, the agent should utilize the optimal path </w:t>
+      </w:r>
+      <w:proofErr w:type="gramStart"/>
+      <w:r>
+        <w:t>in order to</w:t>
+      </w:r>
+      <w:proofErr w:type="gramEnd"/>
+      <w:r>
+        <w:t xml:space="preserve"> take the minimum actions necessary to reach the goal. Thus, receiving the best (lowest) score possible during the second run.</w:t>
+      </w:r>
+      <w:r>
+        <w:t xml:space="preserve"> The following theoretical </w:t>
+      </w:r>
+      <w:proofErr w:type="gramStart"/>
+      <w:r>
+        <w:t>high level</w:t>
+      </w:r>
+      <w:proofErr w:type="gramEnd"/>
+      <w:r>
+        <w:t xml:space="preserve"> workflow will be taken:</w:t>
       </w:r>
     </w:p>
     <w:p>
@@ -801,7 +840,7 @@
           <w:numId w:val="3"/>
         </w:numPr>
       </w:pPr>
-      <w:hyperlink r:id="rId10" w:history="1">
+      <w:hyperlink r:id="rId11" w:history="1">
         <w:r>
           <w:rPr>
             <w:rStyle w:val="Hyperlink"/>
@@ -824,7 +863,7 @@
           <w:numId w:val="3"/>
         </w:numPr>
       </w:pPr>
-      <w:hyperlink r:id="rId11" w:history="1">
+      <w:hyperlink r:id="rId12" w:history="1">
         <w:r>
           <w:rPr>
             <w:rStyle w:val="Hyperlink"/>
@@ -850,7 +889,7 @@
           <w:numId w:val="3"/>
         </w:numPr>
       </w:pPr>
-      <w:hyperlink r:id="rId12" w:history="1">
+      <w:hyperlink r:id="rId13" w:history="1">
         <w:r>
           <w:rPr>
             <w:rStyle w:val="Hyperlink"/>
@@ -992,7 +1031,7 @@
           <w:numId w:val="2"/>
         </w:numPr>
       </w:pPr>
-      <w:hyperlink r:id="rId13" w:history="1">
+      <w:hyperlink r:id="rId14" w:history="1">
         <w:r>
           <w:rPr>
             <w:rStyle w:val="Hyperlink"/>
@@ -1012,7 +1051,7 @@
           <w:numId w:val="2"/>
         </w:numPr>
       </w:pPr>
-      <w:hyperlink r:id="rId14" w:history="1">
+      <w:hyperlink r:id="rId15" w:history="1">
         <w:r>
           <w:rPr>
             <w:rStyle w:val="Hyperlink"/>
@@ -1032,7 +1071,7 @@
           <w:numId w:val="2"/>
         </w:numPr>
       </w:pPr>
-      <w:hyperlink r:id="rId15" w:history="1">
+      <w:hyperlink r:id="rId16" w:history="1">
         <w:r>
           <w:rPr>
             <w:rStyle w:val="Hyperlink"/>

</xml_diff>